<commit_message>
Atualização de RE e EX
</commit_message>
<xml_diff>
--- a/doc/requirement/user.docx
+++ b/doc/requirement/user.docx
@@ -1,10 +1,10 @@
 
 <file path=word/document.xml><?xml version="1.0" encoding="utf-8"?>
-<w:document xmlns:wpc="http://schemas.microsoft.com/office/word/2010/wordprocessingCanvas" xmlns:mc="http://schemas.openxmlformats.org/markup-compatibility/2006" xmlns:o="urn:schemas-microsoft-com:office:office" xmlns:r="http://schemas.openxmlformats.org/officeDocument/2006/relationships" xmlns:m="http://schemas.openxmlformats.org/officeDocument/2006/math" xmlns:v="urn:schemas-microsoft-com:vml" xmlns:wp14="http://schemas.microsoft.com/office/word/2010/wordprocessingDrawing" xmlns:wp="http://schemas.openxmlformats.org/drawingml/2006/wordprocessingDrawing" xmlns:w10="urn:schemas-microsoft-com:office:word" xmlns:w="http://schemas.openxmlformats.org/wordprocessingml/2006/main" xmlns:w14="http://schemas.microsoft.com/office/word/2010/wordml" xmlns:w15="http://schemas.microsoft.com/office/word/2012/wordml" xmlns:wpg="http://schemas.microsoft.com/office/word/2010/wordprocessingGroup" xmlns:wpi="http://schemas.microsoft.com/office/word/2010/wordprocessingInk" xmlns:wne="http://schemas.microsoft.com/office/word/2006/wordml" xmlns:wps="http://schemas.microsoft.com/office/word/2010/wordprocessingShape" mc:Ignorable="w14 w15 wp14">
+<w:document xmlns:wpc="http://schemas.microsoft.com/office/word/2010/wordprocessingCanvas" xmlns:mc="http://schemas.openxmlformats.org/markup-compatibility/2006" xmlns:o="urn:schemas-microsoft-com:office:office" xmlns:r="http://schemas.openxmlformats.org/officeDocument/2006/relationships" xmlns:m="http://schemas.openxmlformats.org/officeDocument/2006/math" xmlns:v="urn:schemas-microsoft-com:vml" xmlns:wp14="http://schemas.microsoft.com/office/word/2010/wordprocessingDrawing" xmlns:wp="http://schemas.openxmlformats.org/drawingml/2006/wordprocessingDrawing" xmlns:w10="urn:schemas-microsoft-com:office:word" xmlns:w="http://schemas.openxmlformats.org/wordprocessingml/2006/main" xmlns:w14="http://schemas.microsoft.com/office/word/2010/wordml" xmlns:wpg="http://schemas.microsoft.com/office/word/2010/wordprocessingGroup" xmlns:wpi="http://schemas.microsoft.com/office/word/2010/wordprocessingInk" xmlns:wne="http://schemas.microsoft.com/office/word/2006/wordml" xmlns:wps="http://schemas.microsoft.com/office/word/2010/wordprocessingShape" mc:Ignorable="w14 wp14">
   <w:body>
     <w:p>
       <w:pPr>
-        <w:pStyle w:val="ListParagraph"/>
+        <w:pStyle w:val="PargrafodaLista"/>
         <w:numPr>
           <w:ilvl w:val="0"/>
           <w:numId w:val="2"/>
@@ -16,7 +16,7 @@
     </w:p>
     <w:tbl>
       <w:tblPr>
-        <w:tblStyle w:val="TableGrid"/>
+        <w:tblStyle w:val="Tabelacomgrade"/>
         <w:tblW w:w="0" w:type="auto"/>
         <w:jc w:val="center"/>
         <w:tblLook w:val="04A0" w:firstRow="1" w:lastRow="0" w:firstColumn="1" w:lastColumn="0" w:noHBand="0" w:noVBand="1"/>
@@ -71,9 +71,11 @@
             <w:tcW w:w="2881" w:type="dxa"/>
           </w:tcPr>
           <w:p>
+            <w:proofErr w:type="gramStart"/>
             <w:r>
               <w:t>1</w:t>
             </w:r>
+            <w:proofErr w:type="gramEnd"/>
           </w:p>
         </w:tc>
         <w:tc>
@@ -112,9 +114,11 @@
             <w:tcW w:w="2881" w:type="dxa"/>
           </w:tcPr>
           <w:p>
+            <w:proofErr w:type="gramStart"/>
             <w:r>
               <w:t>2</w:t>
             </w:r>
+            <w:proofErr w:type="gramEnd"/>
           </w:p>
         </w:tc>
         <w:tc>
@@ -162,9 +166,11 @@
             <w:tcW w:w="2881" w:type="dxa"/>
           </w:tcPr>
           <w:p>
+            <w:proofErr w:type="gramStart"/>
             <w:r>
               <w:t>3</w:t>
             </w:r>
+            <w:proofErr w:type="gramEnd"/>
           </w:p>
         </w:tc>
         <w:tc>
@@ -200,9 +206,11 @@
             <w:tcW w:w="2881" w:type="dxa"/>
           </w:tcPr>
           <w:p>
+            <w:proofErr w:type="gramStart"/>
             <w:r>
               <w:t>4</w:t>
             </w:r>
+            <w:proofErr w:type="gramEnd"/>
           </w:p>
         </w:tc>
         <w:tc>
@@ -230,7 +238,7 @@
     <w:p/>
     <w:p>
       <w:pPr>
-        <w:pStyle w:val="ListParagraph"/>
+        <w:pStyle w:val="PargrafodaLista"/>
         <w:numPr>
           <w:ilvl w:val="0"/>
           <w:numId w:val="2"/>
@@ -353,7 +361,7 @@
     </w:p>
     <w:p>
       <w:pPr>
-        <w:pStyle w:val="ListParagraph"/>
+        <w:pStyle w:val="PargrafodaLista"/>
         <w:numPr>
           <w:ilvl w:val="0"/>
           <w:numId w:val="2"/>
@@ -365,12 +373,12 @@
     </w:p>
     <w:p>
       <w:pPr>
-        <w:pStyle w:val="ListParagraph"/>
-      </w:pPr>
-    </w:p>
-    <w:p>
-      <w:pPr>
-        <w:pStyle w:val="ListParagraph"/>
+        <w:pStyle w:val="PargrafodaLista"/>
+      </w:pPr>
+    </w:p>
+    <w:p>
+      <w:pPr>
+        <w:pStyle w:val="PargrafodaLista"/>
       </w:pPr>
       <w:r>
         <w:rPr>
@@ -387,7 +395,7 @@
     </w:p>
     <w:p>
       <w:pPr>
-        <w:pStyle w:val="ListParagraph"/>
+        <w:pStyle w:val="PargrafodaLista"/>
       </w:pPr>
       <w:r>
         <w:rPr>
@@ -407,7 +415,7 @@
     </w:p>
     <w:p>
       <w:pPr>
-        <w:pStyle w:val="ListParagraph"/>
+        <w:pStyle w:val="PargrafodaLista"/>
       </w:pPr>
       <w:r>
         <w:rPr>
@@ -427,7 +435,7 @@
     </w:p>
     <w:p>
       <w:pPr>
-        <w:pStyle w:val="ListParagraph"/>
+        <w:pStyle w:val="PargrafodaLista"/>
       </w:pPr>
       <w:r>
         <w:rPr>
@@ -453,9 +461,10 @@
     </w:p>
     <w:p>
       <w:pPr>
-        <w:pStyle w:val="ListParagraph"/>
+        <w:pStyle w:val="PargrafodaLista"/>
       </w:pPr>
       <w:proofErr w:type="spellStart"/>
+      <w:proofErr w:type="gramStart"/>
       <w:r>
         <w:rPr>
           <w:i/>
@@ -463,20 +472,23 @@
         <w:t>template</w:t>
       </w:r>
       <w:proofErr w:type="spellEnd"/>
+      <w:proofErr w:type="gramEnd"/>
       <w:r>
         <w:t>: Modelo.</w:t>
       </w:r>
     </w:p>
     <w:p>
       <w:pPr>
-        <w:pStyle w:val="ListParagraph"/>
-      </w:pPr>
+        <w:pStyle w:val="PargrafodaLista"/>
+      </w:pPr>
+      <w:proofErr w:type="gramStart"/>
       <w:r>
         <w:rPr>
           <w:i/>
         </w:rPr>
         <w:t>feedback</w:t>
       </w:r>
+      <w:proofErr w:type="gramEnd"/>
       <w:r>
         <w:t xml:space="preserve">: </w:t>
       </w:r>
@@ -489,7 +501,7 @@
     </w:p>
     <w:p>
       <w:pPr>
-        <w:pStyle w:val="ListParagraph"/>
+        <w:pStyle w:val="PargrafodaLista"/>
       </w:pPr>
       <w:proofErr w:type="spellStart"/>
       <w:r>
@@ -508,17 +520,47 @@
     </w:p>
     <w:p>
       <w:pPr>
-        <w:pStyle w:val="ListParagraph"/>
-      </w:pPr>
-    </w:p>
-    <w:p>
-      <w:pPr>
-        <w:pStyle w:val="ListParagraph"/>
-      </w:pPr>
-    </w:p>
-    <w:p>
-      <w:pPr>
-        <w:pStyle w:val="ListParagraph"/>
+        <w:pStyle w:val="PargrafodaLista"/>
+      </w:pPr>
+      <w:proofErr w:type="spellStart"/>
+      <w:r>
+        <w:rPr>
+          <w:i/>
+        </w:rPr>
+        <w:t>Logado</w:t>
+      </w:r>
+      <w:proofErr w:type="spellEnd"/>
+      <w:r>
+        <w:t>:</w:t>
+      </w:r>
+      <w:r>
+        <w:t xml:space="preserve"> </w:t>
+      </w:r>
+      <w:r>
+        <w:t xml:space="preserve">Estado de </w:t>
+      </w:r>
+      <w:proofErr w:type="spellStart"/>
+      <w:r>
+        <w:t>login</w:t>
+      </w:r>
+      <w:proofErr w:type="spellEnd"/>
+      <w:r>
+        <w:t xml:space="preserve"> ativo</w:t>
+      </w:r>
+      <w:r>
+        <w:t>.</w:t>
+      </w:r>
+      <w:bookmarkStart w:id="0" w:name="_GoBack"/>
+      <w:bookmarkEnd w:id="0"/>
+    </w:p>
+    <w:p>
+      <w:pPr>
+        <w:pStyle w:val="PargrafodaLista"/>
+      </w:pPr>
+    </w:p>
+    <w:p>
+      <w:pPr>
+        <w:pStyle w:val="PargrafodaLista"/>
         <w:numPr>
           <w:ilvl w:val="0"/>
           <w:numId w:val="2"/>
@@ -530,12 +572,12 @@
     </w:p>
     <w:p>
       <w:pPr>
-        <w:pStyle w:val="ListParagraph"/>
-      </w:pPr>
-    </w:p>
-    <w:p>
-      <w:pPr>
-        <w:pStyle w:val="ListParagraph"/>
+        <w:pStyle w:val="PargrafodaLista"/>
+      </w:pPr>
+    </w:p>
+    <w:p>
+      <w:pPr>
+        <w:pStyle w:val="PargrafodaLista"/>
         <w:numPr>
           <w:ilvl w:val="1"/>
           <w:numId w:val="4"/>
@@ -548,13 +590,13 @@
     </w:p>
     <w:p>
       <w:pPr>
-        <w:pStyle w:val="ListParagraph"/>
+        <w:pStyle w:val="PargrafodaLista"/>
         <w:ind w:left="1068"/>
       </w:pPr>
     </w:p>
     <w:p>
       <w:pPr>
-        <w:pStyle w:val="ListParagraph"/>
+        <w:pStyle w:val="PargrafodaLista"/>
         <w:numPr>
           <w:ilvl w:val="2"/>
           <w:numId w:val="5"/>
@@ -575,7 +617,7 @@
     </w:p>
     <w:p>
       <w:pPr>
-        <w:pStyle w:val="ListParagraph"/>
+        <w:pStyle w:val="PargrafodaLista"/>
         <w:ind w:left="1800"/>
       </w:pPr>
       <w:r>
@@ -584,19 +626,19 @@
     </w:p>
     <w:p>
       <w:pPr>
-        <w:pStyle w:val="ListParagraph"/>
+        <w:pStyle w:val="PargrafodaLista"/>
         <w:ind w:left="1068"/>
       </w:pPr>
     </w:p>
     <w:p>
       <w:pPr>
-        <w:pStyle w:val="ListParagraph"/>
+        <w:pStyle w:val="PargrafodaLista"/>
         <w:ind w:left="1068"/>
       </w:pPr>
     </w:p>
     <w:p>
       <w:pPr>
-        <w:pStyle w:val="ListParagraph"/>
+        <w:pStyle w:val="PargrafodaLista"/>
         <w:numPr>
           <w:ilvl w:val="2"/>
           <w:numId w:val="5"/>
@@ -614,7 +656,7 @@
     </w:p>
     <w:p>
       <w:pPr>
-        <w:pStyle w:val="ListParagraph"/>
+        <w:pStyle w:val="PargrafodaLista"/>
         <w:ind w:left="1800"/>
       </w:pPr>
       <w:r>
@@ -647,13 +689,13 @@
     </w:p>
     <w:p>
       <w:pPr>
-        <w:pStyle w:val="ListParagraph"/>
-        <w:ind w:left="1800"/>
-      </w:pPr>
-    </w:p>
-    <w:p>
-      <w:pPr>
-        <w:pStyle w:val="ListParagraph"/>
+        <w:pStyle w:val="PargrafodaLista"/>
+        <w:ind w:left="1800"/>
+      </w:pPr>
+    </w:p>
+    <w:p>
+      <w:pPr>
+        <w:pStyle w:val="PargrafodaLista"/>
         <w:numPr>
           <w:ilvl w:val="2"/>
           <w:numId w:val="5"/>
@@ -671,11 +713,24 @@
     </w:p>
     <w:p>
       <w:pPr>
-        <w:pStyle w:val="ListParagraph"/>
-        <w:ind w:left="1800"/>
-      </w:pPr>
-      <w:r>
-        <w:t>Após realizado o processo de autenticação, o usuário deverá ser redirecionado para a página principal. Nesta página será apresentado o menu de acess</w:t>
+        <w:pStyle w:val="PargrafodaLista"/>
+        <w:ind w:left="1800"/>
+      </w:pPr>
+      <w:proofErr w:type="gramStart"/>
+      <w:r>
+        <w:t>Após</w:t>
+      </w:r>
+      <w:proofErr w:type="gramEnd"/>
+      <w:r>
+        <w:t xml:space="preserve"> realizado o processo de autenticação, o usuário deverá ser redirecionado para a página principal. Nesta página será apresentado o </w:t>
+      </w:r>
+      <w:proofErr w:type="gramStart"/>
+      <w:r>
+        <w:t>menu</w:t>
+      </w:r>
+      <w:proofErr w:type="gramEnd"/>
+      <w:r>
+        <w:t xml:space="preserve"> de acess</w:t>
       </w:r>
       <w:r>
         <w:t>o às Ordens de Serviço, Clientes</w:t>
@@ -698,20 +753,25 @@
     </w:p>
     <w:p>
       <w:pPr>
-        <w:pStyle w:val="ListParagraph"/>
-        <w:ind w:left="1800"/>
-      </w:pPr>
-    </w:p>
-    <w:p>
-      <w:pPr>
-        <w:pStyle w:val="ListParagraph"/>
+        <w:pStyle w:val="PargrafodaLista"/>
+        <w:ind w:left="1800"/>
+      </w:pPr>
+    </w:p>
+    <w:p>
+      <w:pPr>
+        <w:pStyle w:val="PargrafodaLista"/>
         <w:numPr>
           <w:ilvl w:val="2"/>
           <w:numId w:val="5"/>
         </w:numPr>
       </w:pPr>
-      <w:r>
-        <w:t>Menu de opções (RQ-0</w:t>
+      <w:proofErr w:type="gramStart"/>
+      <w:r>
+        <w:t>Menu</w:t>
+      </w:r>
+      <w:proofErr w:type="gramEnd"/>
+      <w:r>
+        <w:t xml:space="preserve"> de opções (RQ-0</w:t>
       </w:r>
       <w:r>
         <w:t>4</w:t>
@@ -722,22 +782,30 @@
     </w:p>
     <w:p>
       <w:pPr>
-        <w:pStyle w:val="ListParagraph"/>
-        <w:ind w:left="1800"/>
-      </w:pPr>
-      <w:r>
-        <w:t>As opções apresentadas na página principal (4.1.4) devem estar ao alcance do usuário durante toda navegação pela ferramenta em um menu de opções. Juntamente, deve existir um botão para sair da aplicação.</w:t>
-      </w:r>
-    </w:p>
-    <w:p>
-      <w:pPr>
-        <w:pStyle w:val="ListParagraph"/>
-        <w:ind w:left="1800"/>
-      </w:pPr>
-    </w:p>
-    <w:p>
-      <w:pPr>
-        <w:pStyle w:val="ListParagraph"/>
+        <w:pStyle w:val="PargrafodaLista"/>
+        <w:ind w:left="1800"/>
+      </w:pPr>
+      <w:r>
+        <w:t xml:space="preserve">As opções apresentadas na página principal (4.1.4) devem estar ao alcance do usuário durante toda navegação pela ferramenta em um </w:t>
+      </w:r>
+      <w:proofErr w:type="gramStart"/>
+      <w:r>
+        <w:t>menu</w:t>
+      </w:r>
+      <w:proofErr w:type="gramEnd"/>
+      <w:r>
+        <w:t xml:space="preserve"> de opções. Juntamente, deve existir um botão para sair da aplicação.</w:t>
+      </w:r>
+    </w:p>
+    <w:p>
+      <w:pPr>
+        <w:pStyle w:val="PargrafodaLista"/>
+        <w:ind w:left="1800"/>
+      </w:pPr>
+    </w:p>
+    <w:p>
+      <w:pPr>
+        <w:pStyle w:val="PargrafodaLista"/>
         <w:numPr>
           <w:ilvl w:val="2"/>
           <w:numId w:val="5"/>
@@ -767,7 +835,7 @@
     </w:p>
     <w:p>
       <w:pPr>
-        <w:pStyle w:val="ListParagraph"/>
+        <w:pStyle w:val="PargrafodaLista"/>
         <w:ind w:left="1800"/>
       </w:pPr>
       <w:r>
@@ -776,13 +844,13 @@
     </w:p>
     <w:p>
       <w:pPr>
-        <w:pStyle w:val="ListParagraph"/>
-        <w:ind w:left="1800"/>
-      </w:pPr>
-    </w:p>
-    <w:p>
-      <w:pPr>
-        <w:pStyle w:val="ListParagraph"/>
+        <w:pStyle w:val="PargrafodaLista"/>
+        <w:ind w:left="1800"/>
+      </w:pPr>
+    </w:p>
+    <w:p>
+      <w:pPr>
+        <w:pStyle w:val="PargrafodaLista"/>
         <w:numPr>
           <w:ilvl w:val="2"/>
           <w:numId w:val="5"/>
@@ -812,7 +880,7 @@
     </w:p>
     <w:p>
       <w:pPr>
-        <w:pStyle w:val="ListParagraph"/>
+        <w:pStyle w:val="PargrafodaLista"/>
         <w:ind w:left="1800"/>
       </w:pPr>
       <w:r>
@@ -836,13 +904,13 @@
     </w:p>
     <w:p>
       <w:pPr>
-        <w:pStyle w:val="ListParagraph"/>
-        <w:ind w:left="1800"/>
-      </w:pPr>
-    </w:p>
-    <w:p>
-      <w:pPr>
-        <w:pStyle w:val="ListParagraph"/>
+        <w:pStyle w:val="PargrafodaLista"/>
+        <w:ind w:left="1800"/>
+      </w:pPr>
+    </w:p>
+    <w:p>
+      <w:pPr>
+        <w:pStyle w:val="PargrafodaLista"/>
         <w:numPr>
           <w:ilvl w:val="2"/>
           <w:numId w:val="5"/>
@@ -866,7 +934,7 @@
     </w:p>
     <w:p>
       <w:pPr>
-        <w:pStyle w:val="ListParagraph"/>
+        <w:pStyle w:val="PargrafodaLista"/>
         <w:ind w:left="1800"/>
       </w:pPr>
       <w:r>
@@ -875,13 +943,13 @@
     </w:p>
     <w:p>
       <w:pPr>
-        <w:pStyle w:val="ListParagraph"/>
-        <w:ind w:left="1800"/>
-      </w:pPr>
-    </w:p>
-    <w:p>
-      <w:pPr>
-        <w:pStyle w:val="ListParagraph"/>
+        <w:pStyle w:val="PargrafodaLista"/>
+        <w:ind w:left="1800"/>
+      </w:pPr>
+    </w:p>
+    <w:p>
+      <w:pPr>
+        <w:pStyle w:val="PargrafodaLista"/>
         <w:numPr>
           <w:ilvl w:val="2"/>
           <w:numId w:val="5"/>
@@ -899,22 +967,27 @@
     </w:p>
     <w:p>
       <w:pPr>
-        <w:pStyle w:val="ListParagraph"/>
-        <w:ind w:left="1800"/>
-      </w:pPr>
-      <w:r>
-        <w:t>Emissão de certificado de garantia para OS fechadas</w:t>
-      </w:r>
-    </w:p>
-    <w:p>
-      <w:pPr>
-        <w:pStyle w:val="ListParagraph"/>
-        <w:ind w:left="1800"/>
-      </w:pPr>
-    </w:p>
-    <w:p>
-      <w:pPr>
-        <w:pStyle w:val="ListParagraph"/>
+        <w:pStyle w:val="PargrafodaLista"/>
+        <w:ind w:left="1800"/>
+      </w:pPr>
+      <w:r>
+        <w:t xml:space="preserve">Emissão de certificado de garantia para </w:t>
+      </w:r>
+      <w:proofErr w:type="gramStart"/>
+      <w:r>
+        <w:t>OS fechadas</w:t>
+      </w:r>
+      <w:proofErr w:type="gramEnd"/>
+    </w:p>
+    <w:p>
+      <w:pPr>
+        <w:pStyle w:val="PargrafodaLista"/>
+        <w:ind w:left="1800"/>
+      </w:pPr>
+    </w:p>
+    <w:p>
+      <w:pPr>
+        <w:pStyle w:val="PargrafodaLista"/>
         <w:numPr>
           <w:ilvl w:val="2"/>
           <w:numId w:val="5"/>
@@ -932,7 +1005,7 @@
     </w:p>
     <w:p>
       <w:pPr>
-        <w:pStyle w:val="ListParagraph"/>
+        <w:pStyle w:val="PargrafodaLista"/>
         <w:ind w:left="1800"/>
       </w:pPr>
       <w:r>
@@ -947,13 +1020,13 @@
     </w:p>
     <w:p>
       <w:pPr>
-        <w:pStyle w:val="ListParagraph"/>
-        <w:ind w:left="1800"/>
-      </w:pPr>
-    </w:p>
-    <w:p>
-      <w:pPr>
-        <w:pStyle w:val="ListParagraph"/>
+        <w:pStyle w:val="PargrafodaLista"/>
+        <w:ind w:left="1800"/>
+      </w:pPr>
+    </w:p>
+    <w:p>
+      <w:pPr>
+        <w:pStyle w:val="PargrafodaLista"/>
         <w:numPr>
           <w:ilvl w:val="2"/>
           <w:numId w:val="5"/>
@@ -980,7 +1053,7 @@
     </w:p>
     <w:p>
       <w:pPr>
-        <w:pStyle w:val="ListParagraph"/>
+        <w:pStyle w:val="PargrafodaLista"/>
         <w:ind w:left="1800"/>
       </w:pPr>
       <w:r>
@@ -1002,18 +1075,26 @@
         <w:t>de</w:t>
       </w:r>
       <w:r>
-        <w:t xml:space="preserve"> cliente cadastrados.</w:t>
-      </w:r>
-    </w:p>
-    <w:p>
-      <w:pPr>
-        <w:pStyle w:val="ListParagraph"/>
-        <w:ind w:left="1800"/>
-      </w:pPr>
-    </w:p>
-    <w:p>
-      <w:pPr>
-        <w:pStyle w:val="ListParagraph"/>
+        <w:t xml:space="preserve"> </w:t>
+      </w:r>
+      <w:proofErr w:type="gramStart"/>
+      <w:r>
+        <w:t>cliente cadastrados</w:t>
+      </w:r>
+      <w:proofErr w:type="gramEnd"/>
+      <w:r>
+        <w:t>.</w:t>
+      </w:r>
+    </w:p>
+    <w:p>
+      <w:pPr>
+        <w:pStyle w:val="PargrafodaLista"/>
+        <w:ind w:left="1800"/>
+      </w:pPr>
+    </w:p>
+    <w:p>
+      <w:pPr>
+        <w:pStyle w:val="PargrafodaLista"/>
         <w:numPr>
           <w:ilvl w:val="2"/>
           <w:numId w:val="5"/>
@@ -1037,7 +1118,7 @@
     </w:p>
     <w:p>
       <w:pPr>
-        <w:pStyle w:val="ListParagraph"/>
+        <w:pStyle w:val="PargrafodaLista"/>
         <w:ind w:left="1800"/>
       </w:pPr>
       <w:r>
@@ -1046,13 +1127,13 @@
     </w:p>
     <w:p>
       <w:pPr>
-        <w:pStyle w:val="ListParagraph"/>
-        <w:ind w:left="1800"/>
-      </w:pPr>
-    </w:p>
-    <w:p>
-      <w:pPr>
-        <w:pStyle w:val="ListParagraph"/>
+        <w:pStyle w:val="PargrafodaLista"/>
+        <w:ind w:left="1800"/>
+      </w:pPr>
+    </w:p>
+    <w:p>
+      <w:pPr>
+        <w:pStyle w:val="PargrafodaLista"/>
         <w:numPr>
           <w:ilvl w:val="2"/>
           <w:numId w:val="5"/>
@@ -1082,7 +1163,7 @@
     </w:p>
     <w:p>
       <w:pPr>
-        <w:pStyle w:val="ListParagraph"/>
+        <w:pStyle w:val="PargrafodaLista"/>
         <w:ind w:left="1800"/>
       </w:pPr>
       <w:r>
@@ -1091,13 +1172,13 @@
     </w:p>
     <w:p>
       <w:pPr>
-        <w:pStyle w:val="ListParagraph"/>
-        <w:ind w:left="1800"/>
-      </w:pPr>
-    </w:p>
-    <w:p>
-      <w:pPr>
-        <w:pStyle w:val="ListParagraph"/>
+        <w:pStyle w:val="PargrafodaLista"/>
+        <w:ind w:left="1800"/>
+      </w:pPr>
+    </w:p>
+    <w:p>
+      <w:pPr>
+        <w:pStyle w:val="PargrafodaLista"/>
         <w:numPr>
           <w:ilvl w:val="2"/>
           <w:numId w:val="5"/>
@@ -1118,7 +1199,7 @@
     </w:p>
     <w:p>
       <w:pPr>
-        <w:pStyle w:val="ListParagraph"/>
+        <w:pStyle w:val="PargrafodaLista"/>
         <w:ind w:left="1800"/>
         <w:jc w:val="both"/>
       </w:pPr>
@@ -1129,12 +1210,12 @@
     </w:p>
     <w:p>
       <w:pPr>
-        <w:pStyle w:val="ListParagraph"/>
-      </w:pPr>
-    </w:p>
-    <w:p>
-      <w:pPr>
-        <w:pStyle w:val="ListParagraph"/>
+        <w:pStyle w:val="PargrafodaLista"/>
+      </w:pPr>
+    </w:p>
+    <w:p>
+      <w:pPr>
+        <w:pStyle w:val="PargrafodaLista"/>
         <w:numPr>
           <w:ilvl w:val="2"/>
           <w:numId w:val="5"/>
@@ -1155,7 +1236,7 @@
     </w:p>
     <w:p>
       <w:pPr>
-        <w:pStyle w:val="ListParagraph"/>
+        <w:pStyle w:val="PargrafodaLista"/>
         <w:ind w:left="1800"/>
       </w:pPr>
       <w:r>
@@ -1170,13 +1251,13 @@
     </w:p>
     <w:p>
       <w:pPr>
-        <w:pStyle w:val="ListParagraph"/>
-        <w:ind w:left="1800"/>
-      </w:pPr>
-    </w:p>
-    <w:p>
-      <w:pPr>
-        <w:pStyle w:val="ListParagraph"/>
+        <w:pStyle w:val="PargrafodaLista"/>
+        <w:ind w:left="1800"/>
+      </w:pPr>
+    </w:p>
+    <w:p>
+      <w:pPr>
+        <w:pStyle w:val="PargrafodaLista"/>
         <w:numPr>
           <w:ilvl w:val="2"/>
           <w:numId w:val="5"/>
@@ -1188,7 +1269,7 @@
     </w:p>
     <w:p>
       <w:pPr>
-        <w:pStyle w:val="ListParagraph"/>
+        <w:pStyle w:val="PargrafodaLista"/>
         <w:ind w:left="1800"/>
       </w:pPr>
       <w:r>
@@ -1200,19 +1281,19 @@
     </w:p>
     <w:p>
       <w:pPr>
-        <w:pStyle w:val="ListParagraph"/>
-        <w:ind w:left="1800"/>
-      </w:pPr>
-    </w:p>
-    <w:p>
-      <w:pPr>
-        <w:pStyle w:val="ListParagraph"/>
-        <w:ind w:left="1800"/>
-      </w:pPr>
-    </w:p>
-    <w:p>
-      <w:pPr>
-        <w:pStyle w:val="ListParagraph"/>
+        <w:pStyle w:val="PargrafodaLista"/>
+        <w:ind w:left="1800"/>
+      </w:pPr>
+    </w:p>
+    <w:p>
+      <w:pPr>
+        <w:pStyle w:val="PargrafodaLista"/>
+        <w:ind w:left="1800"/>
+      </w:pPr>
+    </w:p>
+    <w:p>
+      <w:pPr>
+        <w:pStyle w:val="PargrafodaLista"/>
         <w:numPr>
           <w:ilvl w:val="1"/>
           <w:numId w:val="5"/>
@@ -1225,13 +1306,13 @@
     </w:p>
     <w:p>
       <w:pPr>
-        <w:pStyle w:val="ListParagraph"/>
+        <w:pStyle w:val="PargrafodaLista"/>
         <w:ind w:left="603"/>
       </w:pPr>
     </w:p>
     <w:p>
       <w:pPr>
-        <w:pStyle w:val="ListParagraph"/>
+        <w:pStyle w:val="PargrafodaLista"/>
         <w:numPr>
           <w:ilvl w:val="2"/>
           <w:numId w:val="5"/>
@@ -1243,7 +1324,7 @@
     </w:p>
     <w:p>
       <w:pPr>
-        <w:pStyle w:val="ListParagraph"/>
+        <w:pStyle w:val="PargrafodaLista"/>
         <w:ind w:left="1800"/>
       </w:pPr>
       <w:r>
@@ -1252,7 +1333,7 @@
     </w:p>
     <w:p>
       <w:pPr>
-        <w:pStyle w:val="ListParagraph"/>
+        <w:pStyle w:val="PargrafodaLista"/>
         <w:ind w:left="1800"/>
       </w:pPr>
       <w:r>
@@ -1261,7 +1342,7 @@
     </w:p>
     <w:p>
       <w:pPr>
-        <w:pStyle w:val="ListParagraph"/>
+        <w:pStyle w:val="PargrafodaLista"/>
         <w:ind w:left="1800"/>
       </w:pPr>
       <w:r>
@@ -1270,13 +1351,13 @@
     </w:p>
     <w:p>
       <w:pPr>
-        <w:pStyle w:val="ListParagraph"/>
-        <w:ind w:left="1800"/>
-      </w:pPr>
-    </w:p>
-    <w:p>
-      <w:pPr>
-        <w:pStyle w:val="ListParagraph"/>
+        <w:pStyle w:val="PargrafodaLista"/>
+        <w:ind w:left="1800"/>
+      </w:pPr>
+    </w:p>
+    <w:p>
+      <w:pPr>
+        <w:pStyle w:val="PargrafodaLista"/>
         <w:numPr>
           <w:ilvl w:val="2"/>
           <w:numId w:val="5"/>
@@ -1291,25 +1372,41 @@
     </w:p>
     <w:p>
       <w:pPr>
-        <w:pStyle w:val="ListParagraph"/>
+        <w:pStyle w:val="PargrafodaLista"/>
         <w:ind w:left="1800"/>
       </w:pPr>
       <w:r>
         <w:t xml:space="preserve">A conexão com a internet </w:t>
       </w:r>
       <w:r>
-        <w:t>deve estar disponível e o sistema estará disponível 24 horas por dia, todos dias da semana. Poderão haver manutenção preventivas e atualizações na aplicação o que levará a um período de inatividade previamente anunciado.</w:t>
-      </w:r>
-    </w:p>
-    <w:p>
-      <w:pPr>
-        <w:pStyle w:val="ListParagraph"/>
-        <w:ind w:left="1800"/>
-      </w:pPr>
-    </w:p>
-    <w:p>
-      <w:pPr>
-        <w:pStyle w:val="ListParagraph"/>
+        <w:t xml:space="preserve">deve estar disponível e o sistema estará disponível 24 horas por dia, </w:t>
+      </w:r>
+      <w:proofErr w:type="gramStart"/>
+      <w:r>
+        <w:t>todos</w:t>
+      </w:r>
+      <w:proofErr w:type="gramEnd"/>
+      <w:r>
+        <w:t xml:space="preserve"> dias da semana. </w:t>
+      </w:r>
+      <w:proofErr w:type="gramStart"/>
+      <w:r>
+        <w:t>Poderão</w:t>
+      </w:r>
+      <w:proofErr w:type="gramEnd"/>
+      <w:r>
+        <w:t xml:space="preserve"> haver manutenção preventivas e atualizações na aplicação o que levará a um período de inatividade previamente anunciado.</w:t>
+      </w:r>
+    </w:p>
+    <w:p>
+      <w:pPr>
+        <w:pStyle w:val="PargrafodaLista"/>
+        <w:ind w:left="1800"/>
+      </w:pPr>
+    </w:p>
+    <w:p>
+      <w:pPr>
+        <w:pStyle w:val="PargrafodaLista"/>
         <w:numPr>
           <w:ilvl w:val="2"/>
           <w:numId w:val="5"/>
@@ -1321,7 +1418,7 @@
     </w:p>
     <w:p>
       <w:pPr>
-        <w:pStyle w:val="ListParagraph"/>
+        <w:pStyle w:val="PargrafodaLista"/>
         <w:ind w:left="1800"/>
       </w:pPr>
       <w:r>
@@ -1330,19 +1427,21 @@
       <w:r>
         <w:t xml:space="preserve"> deve providenciar um sistema seguro de autenticação, no qual segmentará os usuários da aplicação e não permitirá que informações sejam </w:t>
       </w:r>
+      <w:proofErr w:type="gramStart"/>
       <w:r>
         <w:t>públicas</w:t>
       </w:r>
-    </w:p>
-    <w:p>
-      <w:pPr>
-        <w:pStyle w:val="ListParagraph"/>
-        <w:ind w:left="1800"/>
-      </w:pPr>
-    </w:p>
-    <w:p>
-      <w:pPr>
-        <w:pStyle w:val="ListParagraph"/>
+      <w:proofErr w:type="gramEnd"/>
+    </w:p>
+    <w:p>
+      <w:pPr>
+        <w:pStyle w:val="PargrafodaLista"/>
+        <w:ind w:left="1800"/>
+      </w:pPr>
+    </w:p>
+    <w:p>
+      <w:pPr>
+        <w:pStyle w:val="PargrafodaLista"/>
         <w:numPr>
           <w:ilvl w:val="2"/>
           <w:numId w:val="5"/>
@@ -1357,7 +1456,7 @@
     </w:p>
     <w:p>
       <w:pPr>
-        <w:pStyle w:val="ListParagraph"/>
+        <w:pStyle w:val="PargrafodaLista"/>
         <w:ind w:left="1800"/>
       </w:pPr>
       <w:r>
@@ -1366,74 +1465,74 @@
     </w:p>
     <w:p>
       <w:pPr>
-        <w:pStyle w:val="ListParagraph"/>
-        <w:ind w:left="1800"/>
-      </w:pPr>
-    </w:p>
-    <w:p>
-      <w:pPr>
-        <w:pStyle w:val="ListParagraph"/>
-        <w:ind w:left="1800"/>
-      </w:pPr>
-    </w:p>
-    <w:p>
-      <w:pPr>
-        <w:pStyle w:val="ListParagraph"/>
-        <w:ind w:left="1800"/>
-      </w:pPr>
-    </w:p>
-    <w:p>
-      <w:pPr>
-        <w:pStyle w:val="ListParagraph"/>
-        <w:ind w:left="1800"/>
-      </w:pPr>
-    </w:p>
-    <w:p>
-      <w:pPr>
-        <w:pStyle w:val="ListParagraph"/>
-        <w:ind w:left="1800"/>
-      </w:pPr>
-    </w:p>
-    <w:p>
-      <w:pPr>
-        <w:pStyle w:val="ListParagraph"/>
-        <w:ind w:left="1800"/>
-      </w:pPr>
-    </w:p>
-    <w:p>
-      <w:pPr>
-        <w:pStyle w:val="ListParagraph"/>
-        <w:ind w:left="1800"/>
-      </w:pPr>
-    </w:p>
-    <w:p>
-      <w:pPr>
-        <w:pStyle w:val="ListParagraph"/>
-        <w:ind w:left="1800"/>
-      </w:pPr>
-    </w:p>
-    <w:p>
-      <w:pPr>
-        <w:pStyle w:val="ListParagraph"/>
-        <w:ind w:left="1800"/>
-      </w:pPr>
-    </w:p>
-    <w:p>
-      <w:pPr>
-        <w:pStyle w:val="ListParagraph"/>
-        <w:ind w:left="1800"/>
-      </w:pPr>
-    </w:p>
-    <w:p>
-      <w:pPr>
-        <w:pStyle w:val="ListParagraph"/>
+        <w:pStyle w:val="PargrafodaLista"/>
+        <w:ind w:left="1800"/>
+      </w:pPr>
+    </w:p>
+    <w:p>
+      <w:pPr>
+        <w:pStyle w:val="PargrafodaLista"/>
+        <w:ind w:left="1800"/>
+      </w:pPr>
+    </w:p>
+    <w:p>
+      <w:pPr>
+        <w:pStyle w:val="PargrafodaLista"/>
+        <w:ind w:left="1800"/>
+      </w:pPr>
+    </w:p>
+    <w:p>
+      <w:pPr>
+        <w:pStyle w:val="PargrafodaLista"/>
+        <w:ind w:left="1800"/>
+      </w:pPr>
+    </w:p>
+    <w:p>
+      <w:pPr>
+        <w:pStyle w:val="PargrafodaLista"/>
+        <w:ind w:left="1800"/>
+      </w:pPr>
+    </w:p>
+    <w:p>
+      <w:pPr>
+        <w:pStyle w:val="PargrafodaLista"/>
+        <w:ind w:left="1800"/>
+      </w:pPr>
+    </w:p>
+    <w:p>
+      <w:pPr>
+        <w:pStyle w:val="PargrafodaLista"/>
+        <w:ind w:left="1800"/>
+      </w:pPr>
+    </w:p>
+    <w:p>
+      <w:pPr>
+        <w:pStyle w:val="PargrafodaLista"/>
+        <w:ind w:left="1800"/>
+      </w:pPr>
+    </w:p>
+    <w:p>
+      <w:pPr>
+        <w:pStyle w:val="PargrafodaLista"/>
+        <w:ind w:left="1800"/>
+      </w:pPr>
+    </w:p>
+    <w:p>
+      <w:pPr>
+        <w:pStyle w:val="PargrafodaLista"/>
+        <w:ind w:left="1800"/>
+      </w:pPr>
+    </w:p>
+    <w:p>
+      <w:pPr>
+        <w:pStyle w:val="PargrafodaLista"/>
         <w:ind w:left="1800"/>
       </w:pPr>
     </w:p>
     <w:p/>
     <w:p>
       <w:pPr>
-        <w:pStyle w:val="ListParagraph"/>
+        <w:pStyle w:val="PargrafodaLista"/>
         <w:numPr>
           <w:ilvl w:val="0"/>
           <w:numId w:val="2"/>
@@ -1471,15 +1570,13 @@
             <v:path o:extrusionok="f" gradientshapeok="t" o:connecttype="rect"/>
             <o:lock v:ext="edit" aspectratio="t"/>
           </v:shapetype>
-          <v:shape id="_x0000_i1025" type="#_x0000_t75" style="width:453.75pt;height:651.75pt">
-            <v:imagedata r:id="rId6" o:title="architecture"/>
+          <v:shape id="_x0000_i1025" type="#_x0000_t75" style="width:453.6pt;height:651.25pt">
+            <v:imagedata r:id="rId7" o:title="architecture"/>
           </v:shape>
         </w:pict>
       </w:r>
     </w:p>
     <w:p>
-      <w:bookmarkStart w:id="0" w:name="_GoBack"/>
-      <w:bookmarkEnd w:id="0"/>
       <w:r>
         <w:lastRenderedPageBreak/>
         <w:t xml:space="preserve"> </w:t>
@@ -1496,8 +1593,8 @@
 </file>
 
 <file path=word/numbering.xml><?xml version="1.0" encoding="utf-8"?>
-<w:numbering xmlns:wpc="http://schemas.microsoft.com/office/word/2010/wordprocessingCanvas" xmlns:mc="http://schemas.openxmlformats.org/markup-compatibility/2006" xmlns:o="urn:schemas-microsoft-com:office:office" xmlns:r="http://schemas.openxmlformats.org/officeDocument/2006/relationships" xmlns:m="http://schemas.openxmlformats.org/officeDocument/2006/math" xmlns:v="urn:schemas-microsoft-com:vml" xmlns:wp14="http://schemas.microsoft.com/office/word/2010/wordprocessingDrawing" xmlns:wp="http://schemas.openxmlformats.org/drawingml/2006/wordprocessingDrawing" xmlns:w10="urn:schemas-microsoft-com:office:word" xmlns:w="http://schemas.openxmlformats.org/wordprocessingml/2006/main" xmlns:w14="http://schemas.microsoft.com/office/word/2010/wordml" xmlns:w15="http://schemas.microsoft.com/office/word/2012/wordml" xmlns:wpg="http://schemas.microsoft.com/office/word/2010/wordprocessingGroup" xmlns:wpi="http://schemas.microsoft.com/office/word/2010/wordprocessingInk" xmlns:wne="http://schemas.microsoft.com/office/word/2006/wordml" xmlns:wps="http://schemas.microsoft.com/office/word/2010/wordprocessingShape" mc:Ignorable="w14 w15 wp14">
-  <w:abstractNum w:abstractNumId="0" w15:restartNumberingAfterBreak="0">
+<w:numbering xmlns:wpc="http://schemas.microsoft.com/office/word/2010/wordprocessingCanvas" xmlns:mc="http://schemas.openxmlformats.org/markup-compatibility/2006" xmlns:o="urn:schemas-microsoft-com:office:office" xmlns:r="http://schemas.openxmlformats.org/officeDocument/2006/relationships" xmlns:m="http://schemas.openxmlformats.org/officeDocument/2006/math" xmlns:v="urn:schemas-microsoft-com:vml" xmlns:wp14="http://schemas.microsoft.com/office/word/2010/wordprocessingDrawing" xmlns:wp="http://schemas.openxmlformats.org/drawingml/2006/wordprocessingDrawing" xmlns:w10="urn:schemas-microsoft-com:office:word" xmlns:w="http://schemas.openxmlformats.org/wordprocessingml/2006/main" xmlns:w14="http://schemas.microsoft.com/office/word/2010/wordml" xmlns:wpg="http://schemas.microsoft.com/office/word/2010/wordprocessingGroup" xmlns:wpi="http://schemas.microsoft.com/office/word/2010/wordprocessingInk" xmlns:wne="http://schemas.microsoft.com/office/word/2006/wordml" xmlns:wps="http://schemas.microsoft.com/office/word/2010/wordprocessingShape" mc:Ignorable="w14 wp14">
+  <w:abstractNum w:abstractNumId="0">
     <w:nsid w:val="01083B18"/>
     <w:multiLevelType w:val="hybridMultilevel"/>
     <w:tmpl w:val="96AE2D06"/>
@@ -1583,7 +1680,7 @@
       </w:pPr>
     </w:lvl>
   </w:abstractNum>
-  <w:abstractNum w:abstractNumId="1" w15:restartNumberingAfterBreak="0">
+  <w:abstractNum w:abstractNumId="1">
     <w:nsid w:val="044328F3"/>
     <w:multiLevelType w:val="multilevel"/>
     <w:tmpl w:val="77DC8F84"/>
@@ -1696,7 +1793,7 @@
       </w:rPr>
     </w:lvl>
   </w:abstractNum>
-  <w:abstractNum w:abstractNumId="2" w15:restartNumberingAfterBreak="0">
+  <w:abstractNum w:abstractNumId="2">
     <w:nsid w:val="0887636B"/>
     <w:multiLevelType w:val="hybridMultilevel"/>
     <w:tmpl w:val="B6F20720"/>
@@ -1782,7 +1879,7 @@
       </w:pPr>
     </w:lvl>
   </w:abstractNum>
-  <w:abstractNum w:abstractNumId="3" w15:restartNumberingAfterBreak="0">
+  <w:abstractNum w:abstractNumId="3">
     <w:nsid w:val="0AF50FA4"/>
     <w:multiLevelType w:val="hybridMultilevel"/>
     <w:tmpl w:val="787A4184"/>
@@ -1868,7 +1965,7 @@
       </w:pPr>
     </w:lvl>
   </w:abstractNum>
-  <w:abstractNum w:abstractNumId="4" w15:restartNumberingAfterBreak="0">
+  <w:abstractNum w:abstractNumId="4">
     <w:nsid w:val="10AC57AA"/>
     <w:multiLevelType w:val="hybridMultilevel"/>
     <w:tmpl w:val="BB94C548"/>
@@ -1960,7 +2057,7 @@
       </w:pPr>
     </w:lvl>
   </w:abstractNum>
-  <w:abstractNum w:abstractNumId="5" w15:restartNumberingAfterBreak="0">
+  <w:abstractNum w:abstractNumId="5">
     <w:nsid w:val="1A27740D"/>
     <w:multiLevelType w:val="hybridMultilevel"/>
     <w:tmpl w:val="E7AE7A36"/>
@@ -2046,7 +2143,7 @@
       </w:pPr>
     </w:lvl>
   </w:abstractNum>
-  <w:abstractNum w:abstractNumId="6" w15:restartNumberingAfterBreak="0">
+  <w:abstractNum w:abstractNumId="6">
     <w:nsid w:val="1BBC223C"/>
     <w:multiLevelType w:val="hybridMultilevel"/>
     <w:tmpl w:val="BCCA3C2E"/>
@@ -2132,7 +2229,7 @@
       </w:pPr>
     </w:lvl>
   </w:abstractNum>
-  <w:abstractNum w:abstractNumId="7" w15:restartNumberingAfterBreak="0">
+  <w:abstractNum w:abstractNumId="7">
     <w:nsid w:val="2AE37698"/>
     <w:multiLevelType w:val="multilevel"/>
     <w:tmpl w:val="0D18D304"/>
@@ -2245,7 +2342,7 @@
       </w:rPr>
     </w:lvl>
   </w:abstractNum>
-  <w:abstractNum w:abstractNumId="8" w15:restartNumberingAfterBreak="0">
+  <w:abstractNum w:abstractNumId="8">
     <w:nsid w:val="2E8607C3"/>
     <w:multiLevelType w:val="hybridMultilevel"/>
     <w:tmpl w:val="ED08DC6E"/>
@@ -2334,7 +2431,7 @@
       </w:pPr>
     </w:lvl>
   </w:abstractNum>
-  <w:abstractNum w:abstractNumId="9" w15:restartNumberingAfterBreak="0">
+  <w:abstractNum w:abstractNumId="9">
     <w:nsid w:val="340E4536"/>
     <w:multiLevelType w:val="hybridMultilevel"/>
     <w:tmpl w:val="DFAE984C"/>
@@ -2420,7 +2517,7 @@
       </w:pPr>
     </w:lvl>
   </w:abstractNum>
-  <w:abstractNum w:abstractNumId="10" w15:restartNumberingAfterBreak="0">
+  <w:abstractNum w:abstractNumId="10">
     <w:nsid w:val="3735326A"/>
     <w:multiLevelType w:val="hybridMultilevel"/>
     <w:tmpl w:val="77682D06"/>
@@ -2506,7 +2603,7 @@
       </w:pPr>
     </w:lvl>
   </w:abstractNum>
-  <w:abstractNum w:abstractNumId="11" w15:restartNumberingAfterBreak="0">
+  <w:abstractNum w:abstractNumId="11">
     <w:nsid w:val="3D4958C1"/>
     <w:multiLevelType w:val="hybridMultilevel"/>
     <w:tmpl w:val="6D90C0B0"/>
@@ -2592,7 +2689,7 @@
       </w:pPr>
     </w:lvl>
   </w:abstractNum>
-  <w:abstractNum w:abstractNumId="12" w15:restartNumberingAfterBreak="0">
+  <w:abstractNum w:abstractNumId="12">
     <w:nsid w:val="408617F4"/>
     <w:multiLevelType w:val="hybridMultilevel"/>
     <w:tmpl w:val="A5D6AE02"/>
@@ -2684,7 +2781,7 @@
       </w:pPr>
     </w:lvl>
   </w:abstractNum>
-  <w:abstractNum w:abstractNumId="13" w15:restartNumberingAfterBreak="0">
+  <w:abstractNum w:abstractNumId="13">
     <w:nsid w:val="52204E6F"/>
     <w:multiLevelType w:val="hybridMultilevel"/>
     <w:tmpl w:val="6C4C1BFC"/>
@@ -2770,7 +2867,7 @@
       </w:pPr>
     </w:lvl>
   </w:abstractNum>
-  <w:abstractNum w:abstractNumId="14" w15:restartNumberingAfterBreak="0">
+  <w:abstractNum w:abstractNumId="14">
     <w:nsid w:val="56D74437"/>
     <w:multiLevelType w:val="hybridMultilevel"/>
     <w:tmpl w:val="8B6E7A28"/>
@@ -2856,7 +2953,7 @@
       </w:pPr>
     </w:lvl>
   </w:abstractNum>
-  <w:abstractNum w:abstractNumId="15" w15:restartNumberingAfterBreak="0">
+  <w:abstractNum w:abstractNumId="15">
     <w:nsid w:val="7AF26D91"/>
     <w:multiLevelType w:val="hybridMultilevel"/>
     <w:tmpl w:val="65889BD0"/>
@@ -2994,7 +3091,7 @@
 </file>
 
 <file path=word/styles.xml><?xml version="1.0" encoding="utf-8"?>
-<w:styles xmlns:mc="http://schemas.openxmlformats.org/markup-compatibility/2006" xmlns:r="http://schemas.openxmlformats.org/officeDocument/2006/relationships" xmlns:w="http://schemas.openxmlformats.org/wordprocessingml/2006/main" xmlns:w14="http://schemas.microsoft.com/office/word/2010/wordml" xmlns:w15="http://schemas.microsoft.com/office/word/2012/wordml" mc:Ignorable="w14 w15">
+<w:styles xmlns:mc="http://schemas.openxmlformats.org/markup-compatibility/2006" xmlns:r="http://schemas.openxmlformats.org/officeDocument/2006/relationships" xmlns:w="http://schemas.openxmlformats.org/wordprocessingml/2006/main" xmlns:w14="http://schemas.microsoft.com/office/word/2010/wordml" mc:Ignorable="w14">
   <w:docDefaults>
     <w:rPrDefault>
       <w:rPr>
@@ -3010,390 +3107,156 @@
       </w:pPr>
     </w:pPrDefault>
   </w:docDefaults>
-  <w:latentStyles w:defLockedState="0" w:defUIPriority="99" w:defSemiHidden="0" w:defUnhideWhenUsed="0" w:defQFormat="0" w:count="371">
-    <w:lsdException w:name="Normal" w:uiPriority="0" w:qFormat="1"/>
-    <w:lsdException w:name="heading 1" w:uiPriority="9" w:qFormat="1"/>
-    <w:lsdException w:name="heading 2" w:semiHidden="1" w:uiPriority="9" w:unhideWhenUsed="1" w:qFormat="1"/>
-    <w:lsdException w:name="heading 3" w:semiHidden="1" w:uiPriority="9" w:unhideWhenUsed="1" w:qFormat="1"/>
-    <w:lsdException w:name="heading 4" w:semiHidden="1" w:uiPriority="9" w:unhideWhenUsed="1" w:qFormat="1"/>
-    <w:lsdException w:name="heading 5" w:semiHidden="1" w:uiPriority="9" w:unhideWhenUsed="1" w:qFormat="1"/>
-    <w:lsdException w:name="heading 6" w:semiHidden="1" w:uiPriority="9" w:unhideWhenUsed="1" w:qFormat="1"/>
-    <w:lsdException w:name="heading 7" w:semiHidden="1" w:uiPriority="9" w:unhideWhenUsed="1" w:qFormat="1"/>
-    <w:lsdException w:name="heading 8" w:semiHidden="1" w:uiPriority="9" w:unhideWhenUsed="1" w:qFormat="1"/>
-    <w:lsdException w:name="heading 9" w:semiHidden="1" w:uiPriority="9" w:unhideWhenUsed="1" w:qFormat="1"/>
-    <w:lsdException w:name="index 1" w:semiHidden="1" w:unhideWhenUsed="1"/>
-    <w:lsdException w:name="index 2" w:semiHidden="1" w:unhideWhenUsed="1"/>
-    <w:lsdException w:name="index 3" w:semiHidden="1" w:unhideWhenUsed="1"/>
-    <w:lsdException w:name="index 4" w:semiHidden="1" w:unhideWhenUsed="1"/>
-    <w:lsdException w:name="index 5" w:semiHidden="1" w:unhideWhenUsed="1"/>
-    <w:lsdException w:name="index 6" w:semiHidden="1" w:unhideWhenUsed="1"/>
-    <w:lsdException w:name="index 7" w:semiHidden="1" w:unhideWhenUsed="1"/>
-    <w:lsdException w:name="index 8" w:semiHidden="1" w:unhideWhenUsed="1"/>
-    <w:lsdException w:name="index 9" w:semiHidden="1" w:unhideWhenUsed="1"/>
-    <w:lsdException w:name="toc 1" w:semiHidden="1" w:uiPriority="39" w:unhideWhenUsed="1"/>
-    <w:lsdException w:name="toc 2" w:semiHidden="1" w:uiPriority="39" w:unhideWhenUsed="1"/>
-    <w:lsdException w:name="toc 3" w:semiHidden="1" w:uiPriority="39" w:unhideWhenUsed="1"/>
-    <w:lsdException w:name="toc 4" w:semiHidden="1" w:uiPriority="39" w:unhideWhenUsed="1"/>
-    <w:lsdException w:name="toc 5" w:semiHidden="1" w:uiPriority="39" w:unhideWhenUsed="1"/>
-    <w:lsdException w:name="toc 6" w:semiHidden="1" w:uiPriority="39" w:unhideWhenUsed="1"/>
-    <w:lsdException w:name="toc 7" w:semiHidden="1" w:uiPriority="39" w:unhideWhenUsed="1"/>
-    <w:lsdException w:name="toc 8" w:semiHidden="1" w:uiPriority="39" w:unhideWhenUsed="1"/>
-    <w:lsdException w:name="toc 9" w:semiHidden="1" w:uiPriority="39" w:unhideWhenUsed="1"/>
-    <w:lsdException w:name="Normal Indent" w:semiHidden="1" w:unhideWhenUsed="1"/>
-    <w:lsdException w:name="footnote text" w:semiHidden="1" w:unhideWhenUsed="1"/>
-    <w:lsdException w:name="annotation text" w:semiHidden="1" w:unhideWhenUsed="1"/>
-    <w:lsdException w:name="header" w:semiHidden="1" w:unhideWhenUsed="1"/>
-    <w:lsdException w:name="footer" w:semiHidden="1" w:unhideWhenUsed="1"/>
-    <w:lsdException w:name="index heading" w:semiHidden="1" w:unhideWhenUsed="1"/>
-    <w:lsdException w:name="caption" w:semiHidden="1" w:uiPriority="35" w:unhideWhenUsed="1" w:qFormat="1"/>
-    <w:lsdException w:name="table of figures" w:semiHidden="1" w:unhideWhenUsed="1"/>
-    <w:lsdException w:name="envelope address" w:semiHidden="1" w:unhideWhenUsed="1"/>
-    <w:lsdException w:name="envelope return" w:semiHidden="1" w:unhideWhenUsed="1"/>
-    <w:lsdException w:name="footnote reference" w:semiHidden="1" w:unhideWhenUsed="1"/>
-    <w:lsdException w:name="annotation reference" w:semiHidden="1" w:unhideWhenUsed="1"/>
-    <w:lsdException w:name="line number" w:semiHidden="1" w:unhideWhenUsed="1"/>
-    <w:lsdException w:name="page number" w:semiHidden="1" w:unhideWhenUsed="1"/>
-    <w:lsdException w:name="endnote reference" w:semiHidden="1" w:unhideWhenUsed="1"/>
-    <w:lsdException w:name="endnote text" w:semiHidden="1" w:unhideWhenUsed="1"/>
-    <w:lsdException w:name="table of authorities" w:semiHidden="1" w:unhideWhenUsed="1"/>
-    <w:lsdException w:name="macro" w:semiHidden="1" w:unhideWhenUsed="1"/>
-    <w:lsdException w:name="toa heading" w:semiHidden="1" w:unhideWhenUsed="1"/>
-    <w:lsdException w:name="List" w:semiHidden="1" w:unhideWhenUsed="1"/>
-    <w:lsdException w:name="List Bullet" w:semiHidden="1" w:unhideWhenUsed="1"/>
-    <w:lsdException w:name="List Number" w:semiHidden="1" w:unhideWhenUsed="1"/>
-    <w:lsdException w:name="List 2" w:semiHidden="1" w:unhideWhenUsed="1"/>
-    <w:lsdException w:name="List 3" w:semiHidden="1" w:unhideWhenUsed="1"/>
-    <w:lsdException w:name="List 4" w:semiHidden="1" w:unhideWhenUsed="1"/>
-    <w:lsdException w:name="List 5" w:semiHidden="1" w:unhideWhenUsed="1"/>
-    <w:lsdException w:name="List Bullet 2" w:semiHidden="1" w:unhideWhenUsed="1"/>
-    <w:lsdException w:name="List Bullet 3" w:semiHidden="1" w:unhideWhenUsed="1"/>
-    <w:lsdException w:name="List Bullet 4" w:semiHidden="1" w:unhideWhenUsed="1"/>
-    <w:lsdException w:name="List Bullet 5" w:semiHidden="1" w:unhideWhenUsed="1"/>
-    <w:lsdException w:name="List Number 2" w:semiHidden="1" w:unhideWhenUsed="1"/>
-    <w:lsdException w:name="List Number 3" w:semiHidden="1" w:unhideWhenUsed="1"/>
-    <w:lsdException w:name="List Number 4" w:semiHidden="1" w:unhideWhenUsed="1"/>
-    <w:lsdException w:name="List Number 5" w:semiHidden="1" w:unhideWhenUsed="1"/>
-    <w:lsdException w:name="Title" w:uiPriority="10" w:qFormat="1"/>
-    <w:lsdException w:name="Closing" w:semiHidden="1" w:unhideWhenUsed="1"/>
-    <w:lsdException w:name="Signature" w:semiHidden="1" w:unhideWhenUsed="1"/>
-    <w:lsdException w:name="Default Paragraph Font" w:semiHidden="1" w:uiPriority="1" w:unhideWhenUsed="1"/>
-    <w:lsdException w:name="Body Text" w:semiHidden="1" w:unhideWhenUsed="1"/>
-    <w:lsdException w:name="Body Text Indent" w:semiHidden="1" w:unhideWhenUsed="1"/>
-    <w:lsdException w:name="List Continue" w:semiHidden="1" w:unhideWhenUsed="1"/>
-    <w:lsdException w:name="List Continue 2" w:semiHidden="1" w:unhideWhenUsed="1"/>
-    <w:lsdException w:name="List Continue 3" w:semiHidden="1" w:unhideWhenUsed="1"/>
-    <w:lsdException w:name="List Continue 4" w:semiHidden="1" w:unhideWhenUsed="1"/>
-    <w:lsdException w:name="List Continue 5" w:semiHidden="1" w:unhideWhenUsed="1"/>
-    <w:lsdException w:name="Message Header" w:semiHidden="1" w:unhideWhenUsed="1"/>
-    <w:lsdException w:name="Subtitle" w:uiPriority="11" w:qFormat="1"/>
-    <w:lsdException w:name="Salutation" w:semiHidden="1" w:unhideWhenUsed="1"/>
-    <w:lsdException w:name="Date" w:semiHidden="1" w:unhideWhenUsed="1"/>
-    <w:lsdException w:name="Body Text First Indent" w:semiHidden="1" w:unhideWhenUsed="1"/>
-    <w:lsdException w:name="Body Text First Indent 2" w:semiHidden="1" w:unhideWhenUsed="1"/>
-    <w:lsdException w:name="Note Heading" w:semiHidden="1" w:unhideWhenUsed="1"/>
-    <w:lsdException w:name="Body Text 2" w:semiHidden="1" w:unhideWhenUsed="1"/>
-    <w:lsdException w:name="Body Text 3" w:semiHidden="1" w:unhideWhenUsed="1"/>
-    <w:lsdException w:name="Body Text Indent 2" w:semiHidden="1" w:unhideWhenUsed="1"/>
-    <w:lsdException w:name="Body Text Indent 3" w:semiHidden="1" w:unhideWhenUsed="1"/>
-    <w:lsdException w:name="Block Text" w:semiHidden="1" w:unhideWhenUsed="1"/>
-    <w:lsdException w:name="Hyperlink" w:semiHidden="1" w:unhideWhenUsed="1"/>
-    <w:lsdException w:name="FollowedHyperlink" w:semiHidden="1" w:unhideWhenUsed="1"/>
-    <w:lsdException w:name="Strong" w:uiPriority="22" w:qFormat="1"/>
-    <w:lsdException w:name="Emphasis" w:uiPriority="20" w:qFormat="1"/>
-    <w:lsdException w:name="Document Map" w:semiHidden="1" w:unhideWhenUsed="1"/>
-    <w:lsdException w:name="Plain Text" w:semiHidden="1" w:unhideWhenUsed="1"/>
-    <w:lsdException w:name="E-mail Signature" w:semiHidden="1" w:unhideWhenUsed="1"/>
-    <w:lsdException w:name="HTML Top of Form" w:semiHidden="1" w:unhideWhenUsed="1"/>
-    <w:lsdException w:name="HTML Bottom of Form" w:semiHidden="1" w:unhideWhenUsed="1"/>
-    <w:lsdException w:name="Normal (Web)" w:semiHidden="1" w:unhideWhenUsed="1"/>
-    <w:lsdException w:name="HTML Acronym" w:semiHidden="1" w:unhideWhenUsed="1"/>
-    <w:lsdException w:name="HTML Address" w:semiHidden="1" w:unhideWhenUsed="1"/>
-    <w:lsdException w:name="HTML Cite" w:semiHidden="1" w:unhideWhenUsed="1"/>
-    <w:lsdException w:name="HTML Code" w:semiHidden="1" w:unhideWhenUsed="1"/>
-    <w:lsdException w:name="HTML Definition" w:semiHidden="1" w:unhideWhenUsed="1"/>
-    <w:lsdException w:name="HTML Keyboard" w:semiHidden="1" w:unhideWhenUsed="1"/>
-    <w:lsdException w:name="HTML Preformatted" w:semiHidden="1" w:unhideWhenUsed="1"/>
-    <w:lsdException w:name="HTML Sample" w:semiHidden="1" w:unhideWhenUsed="1"/>
-    <w:lsdException w:name="HTML Typewriter" w:semiHidden="1" w:unhideWhenUsed="1"/>
-    <w:lsdException w:name="HTML Variable" w:semiHidden="1" w:unhideWhenUsed="1"/>
-    <w:lsdException w:name="Normal Table" w:semiHidden="1" w:unhideWhenUsed="1"/>
-    <w:lsdException w:name="annotation subject" w:semiHidden="1" w:unhideWhenUsed="1"/>
-    <w:lsdException w:name="No List" w:semiHidden="1" w:unhideWhenUsed="1"/>
-    <w:lsdException w:name="Outline List 1" w:semiHidden="1" w:unhideWhenUsed="1"/>
-    <w:lsdException w:name="Outline List 2" w:semiHidden="1" w:unhideWhenUsed="1"/>
-    <w:lsdException w:name="Outline List 3" w:semiHidden="1" w:unhideWhenUsed="1"/>
-    <w:lsdException w:name="Table Simple 1" w:semiHidden="1" w:unhideWhenUsed="1"/>
-    <w:lsdException w:name="Table Simple 2" w:semiHidden="1" w:unhideWhenUsed="1"/>
-    <w:lsdException w:name="Table Simple 3" w:semiHidden="1" w:unhideWhenUsed="1"/>
-    <w:lsdException w:name="Table Classic 1" w:semiHidden="1" w:unhideWhenUsed="1"/>
-    <w:lsdException w:name="Table Classic 2" w:semiHidden="1" w:unhideWhenUsed="1"/>
-    <w:lsdException w:name="Table Classic 3" w:semiHidden="1" w:unhideWhenUsed="1"/>
-    <w:lsdException w:name="Table Classic 4" w:semiHidden="1" w:unhideWhenUsed="1"/>
-    <w:lsdException w:name="Table Colorful 1" w:semiHidden="1" w:unhideWhenUsed="1"/>
-    <w:lsdException w:name="Table Colorful 2" w:semiHidden="1" w:unhideWhenUsed="1"/>
-    <w:lsdException w:name="Table Colorful 3" w:semiHidden="1" w:unhideWhenUsed="1"/>
-    <w:lsdException w:name="Table Columns 1" w:semiHidden="1" w:unhideWhenUsed="1"/>
-    <w:lsdException w:name="Table Columns 2" w:semiHidden="1" w:unhideWhenUsed="1"/>
-    <w:lsdException w:name="Table Columns 3" w:semiHidden="1" w:unhideWhenUsed="1"/>
-    <w:lsdException w:name="Table Columns 4" w:semiHidden="1" w:unhideWhenUsed="1"/>
-    <w:lsdException w:name="Table Columns 5" w:semiHidden="1" w:unhideWhenUsed="1"/>
-    <w:lsdException w:name="Table Grid 1" w:semiHidden="1" w:unhideWhenUsed="1"/>
-    <w:lsdException w:name="Table Grid 2" w:semiHidden="1" w:unhideWhenUsed="1"/>
-    <w:lsdException w:name="Table Grid 3" w:semiHidden="1" w:unhideWhenUsed="1"/>
-    <w:lsdException w:name="Table Grid 4" w:semiHidden="1" w:unhideWhenUsed="1"/>
-    <w:lsdException w:name="Table Grid 5" w:semiHidden="1" w:unhideWhenUsed="1"/>
-    <w:lsdException w:name="Table Grid 6" w:semiHidden="1" w:unhideWhenUsed="1"/>
-    <w:lsdException w:name="Table Grid 7" w:semiHidden="1" w:unhideWhenUsed="1"/>
-    <w:lsdException w:name="Table Grid 8" w:semiHidden="1" w:unhideWhenUsed="1"/>
-    <w:lsdException w:name="Table List 1" w:semiHidden="1" w:unhideWhenUsed="1"/>
-    <w:lsdException w:name="Table List 2" w:semiHidden="1" w:unhideWhenUsed="1"/>
-    <w:lsdException w:name="Table List 3" w:semiHidden="1" w:unhideWhenUsed="1"/>
-    <w:lsdException w:name="Table List 4" w:semiHidden="1" w:unhideWhenUsed="1"/>
-    <w:lsdException w:name="Table List 5" w:semiHidden="1" w:unhideWhenUsed="1"/>
-    <w:lsdException w:name="Table List 6" w:semiHidden="1" w:unhideWhenUsed="1"/>
-    <w:lsdException w:name="Table List 7" w:semiHidden="1" w:unhideWhenUsed="1"/>
-    <w:lsdException w:name="Table List 8" w:semiHidden="1" w:unhideWhenUsed="1"/>
-    <w:lsdException w:name="Table 3D effects 1" w:semiHidden="1" w:unhideWhenUsed="1"/>
-    <w:lsdException w:name="Table 3D effects 2" w:semiHidden="1" w:unhideWhenUsed="1"/>
-    <w:lsdException w:name="Table 3D effects 3" w:semiHidden="1" w:unhideWhenUsed="1"/>
-    <w:lsdException w:name="Table Contemporary" w:semiHidden="1" w:unhideWhenUsed="1"/>
-    <w:lsdException w:name="Table Elegant" w:semiHidden="1" w:unhideWhenUsed="1"/>
-    <w:lsdException w:name="Table Professional" w:semiHidden="1" w:unhideWhenUsed="1"/>
-    <w:lsdException w:name="Table Subtle 1" w:semiHidden="1" w:unhideWhenUsed="1"/>
-    <w:lsdException w:name="Table Subtle 2" w:semiHidden="1" w:unhideWhenUsed="1"/>
-    <w:lsdException w:name="Table Web 1" w:semiHidden="1" w:unhideWhenUsed="1"/>
-    <w:lsdException w:name="Table Web 2" w:semiHidden="1" w:unhideWhenUsed="1"/>
-    <w:lsdException w:name="Table Web 3" w:semiHidden="1" w:unhideWhenUsed="1"/>
-    <w:lsdException w:name="Balloon Text" w:semiHidden="1" w:unhideWhenUsed="1"/>
-    <w:lsdException w:name="Table Grid" w:uiPriority="39"/>
-    <w:lsdException w:name="Table Theme" w:semiHidden="1" w:unhideWhenUsed="1"/>
-    <w:lsdException w:name="Placeholder Text" w:semiHidden="1"/>
-    <w:lsdException w:name="No Spacing" w:uiPriority="1" w:qFormat="1"/>
-    <w:lsdException w:name="Light Shading" w:uiPriority="60"/>
-    <w:lsdException w:name="Light List" w:uiPriority="61"/>
-    <w:lsdException w:name="Light Grid" w:uiPriority="62"/>
-    <w:lsdException w:name="Medium Shading 1" w:uiPriority="63"/>
-    <w:lsdException w:name="Medium Shading 2" w:uiPriority="64"/>
-    <w:lsdException w:name="Medium List 1" w:uiPriority="65"/>
-    <w:lsdException w:name="Medium List 2" w:uiPriority="66"/>
-    <w:lsdException w:name="Medium Grid 1" w:uiPriority="67"/>
-    <w:lsdException w:name="Medium Grid 2" w:uiPriority="68"/>
-    <w:lsdException w:name="Medium Grid 3" w:uiPriority="69"/>
-    <w:lsdException w:name="Dark List" w:uiPriority="70"/>
-    <w:lsdException w:name="Colorful Shading" w:uiPriority="71"/>
-    <w:lsdException w:name="Colorful List" w:uiPriority="72"/>
-    <w:lsdException w:name="Colorful Grid" w:uiPriority="73"/>
-    <w:lsdException w:name="Light Shading Accent 1" w:uiPriority="60"/>
-    <w:lsdException w:name="Light List Accent 1" w:uiPriority="61"/>
-    <w:lsdException w:name="Light Grid Accent 1" w:uiPriority="62"/>
-    <w:lsdException w:name="Medium Shading 1 Accent 1" w:uiPriority="63"/>
-    <w:lsdException w:name="Medium Shading 2 Accent 1" w:uiPriority="64"/>
-    <w:lsdException w:name="Medium List 1 Accent 1" w:uiPriority="65"/>
-    <w:lsdException w:name="Revision" w:semiHidden="1"/>
-    <w:lsdException w:name="List Paragraph" w:uiPriority="34" w:qFormat="1"/>
-    <w:lsdException w:name="Quote" w:uiPriority="29" w:qFormat="1"/>
-    <w:lsdException w:name="Intense Quote" w:uiPriority="30" w:qFormat="1"/>
-    <w:lsdException w:name="Medium List 2 Accent 1" w:uiPriority="66"/>
-    <w:lsdException w:name="Medium Grid 1 Accent 1" w:uiPriority="67"/>
-    <w:lsdException w:name="Medium Grid 2 Accent 1" w:uiPriority="68"/>
-    <w:lsdException w:name="Medium Grid 3 Accent 1" w:uiPriority="69"/>
-    <w:lsdException w:name="Dark List Accent 1" w:uiPriority="70"/>
-    <w:lsdException w:name="Colorful Shading Accent 1" w:uiPriority="71"/>
-    <w:lsdException w:name="Colorful List Accent 1" w:uiPriority="72"/>
-    <w:lsdException w:name="Colorful Grid Accent 1" w:uiPriority="73"/>
-    <w:lsdException w:name="Light Shading Accent 2" w:uiPriority="60"/>
-    <w:lsdException w:name="Light List Accent 2" w:uiPriority="61"/>
-    <w:lsdException w:name="Light Grid Accent 2" w:uiPriority="62"/>
-    <w:lsdException w:name="Medium Shading 1 Accent 2" w:uiPriority="63"/>
-    <w:lsdException w:name="Medium Shading 2 Accent 2" w:uiPriority="64"/>
-    <w:lsdException w:name="Medium List 1 Accent 2" w:uiPriority="65"/>
-    <w:lsdException w:name="Medium List 2 Accent 2" w:uiPriority="66"/>
-    <w:lsdException w:name="Medium Grid 1 Accent 2" w:uiPriority="67"/>
-    <w:lsdException w:name="Medium Grid 2 Accent 2" w:uiPriority="68"/>
-    <w:lsdException w:name="Medium Grid 3 Accent 2" w:uiPriority="69"/>
-    <w:lsdException w:name="Dark List Accent 2" w:uiPriority="70"/>
-    <w:lsdException w:name="Colorful Shading Accent 2" w:uiPriority="71"/>
-    <w:lsdException w:name="Colorful List Accent 2" w:uiPriority="72"/>
-    <w:lsdException w:name="Colorful Grid Accent 2" w:uiPriority="73"/>
-    <w:lsdException w:name="Light Shading Accent 3" w:uiPriority="60"/>
-    <w:lsdException w:name="Light List Accent 3" w:uiPriority="61"/>
-    <w:lsdException w:name="Light Grid Accent 3" w:uiPriority="62"/>
-    <w:lsdException w:name="Medium Shading 1 Accent 3" w:uiPriority="63"/>
-    <w:lsdException w:name="Medium Shading 2 Accent 3" w:uiPriority="64"/>
-    <w:lsdException w:name="Medium List 1 Accent 3" w:uiPriority="65"/>
-    <w:lsdException w:name="Medium List 2 Accent 3" w:uiPriority="66"/>
-    <w:lsdException w:name="Medium Grid 1 Accent 3" w:uiPriority="67"/>
-    <w:lsdException w:name="Medium Grid 2 Accent 3" w:uiPriority="68"/>
-    <w:lsdException w:name="Medium Grid 3 Accent 3" w:uiPriority="69"/>
-    <w:lsdException w:name="Dark List Accent 3" w:uiPriority="70"/>
-    <w:lsdException w:name="Colorful Shading Accent 3" w:uiPriority="71"/>
-    <w:lsdException w:name="Colorful List Accent 3" w:uiPriority="72"/>
-    <w:lsdException w:name="Colorful Grid Accent 3" w:uiPriority="73"/>
-    <w:lsdException w:name="Light Shading Accent 4" w:uiPriority="60"/>
-    <w:lsdException w:name="Light List Accent 4" w:uiPriority="61"/>
-    <w:lsdException w:name="Light Grid Accent 4" w:uiPriority="62"/>
-    <w:lsdException w:name="Medium Shading 1 Accent 4" w:uiPriority="63"/>
-    <w:lsdException w:name="Medium Shading 2 Accent 4" w:uiPriority="64"/>
-    <w:lsdException w:name="Medium List 1 Accent 4" w:uiPriority="65"/>
-    <w:lsdException w:name="Medium List 2 Accent 4" w:uiPriority="66"/>
-    <w:lsdException w:name="Medium Grid 1 Accent 4" w:uiPriority="67"/>
-    <w:lsdException w:name="Medium Grid 2 Accent 4" w:uiPriority="68"/>
-    <w:lsdException w:name="Medium Grid 3 Accent 4" w:uiPriority="69"/>
-    <w:lsdException w:name="Dark List Accent 4" w:uiPriority="70"/>
-    <w:lsdException w:name="Colorful Shading Accent 4" w:uiPriority="71"/>
-    <w:lsdException w:name="Colorful List Accent 4" w:uiPriority="72"/>
-    <w:lsdException w:name="Colorful Grid Accent 4" w:uiPriority="73"/>
-    <w:lsdException w:name="Light Shading Accent 5" w:uiPriority="60"/>
-    <w:lsdException w:name="Light List Accent 5" w:uiPriority="61"/>
-    <w:lsdException w:name="Light Grid Accent 5" w:uiPriority="62"/>
-    <w:lsdException w:name="Medium Shading 1 Accent 5" w:uiPriority="63"/>
-    <w:lsdException w:name="Medium Shading 2 Accent 5" w:uiPriority="64"/>
-    <w:lsdException w:name="Medium List 1 Accent 5" w:uiPriority="65"/>
-    <w:lsdException w:name="Medium List 2 Accent 5" w:uiPriority="66"/>
-    <w:lsdException w:name="Medium Grid 1 Accent 5" w:uiPriority="67"/>
-    <w:lsdException w:name="Medium Grid 2 Accent 5" w:uiPriority="68"/>
-    <w:lsdException w:name="Medium Grid 3 Accent 5" w:uiPriority="69"/>
-    <w:lsdException w:name="Dark List Accent 5" w:uiPriority="70"/>
-    <w:lsdException w:name="Colorful Shading Accent 5" w:uiPriority="71"/>
-    <w:lsdException w:name="Colorful List Accent 5" w:uiPriority="72"/>
-    <w:lsdException w:name="Colorful Grid Accent 5" w:uiPriority="73"/>
-    <w:lsdException w:name="Light Shading Accent 6" w:uiPriority="60"/>
-    <w:lsdException w:name="Light List Accent 6" w:uiPriority="61"/>
-    <w:lsdException w:name="Light Grid Accent 6" w:uiPriority="62"/>
-    <w:lsdException w:name="Medium Shading 1 Accent 6" w:uiPriority="63"/>
-    <w:lsdException w:name="Medium Shading 2 Accent 6" w:uiPriority="64"/>
-    <w:lsdException w:name="Medium List 1 Accent 6" w:uiPriority="65"/>
-    <w:lsdException w:name="Medium List 2 Accent 6" w:uiPriority="66"/>
-    <w:lsdException w:name="Medium Grid 1 Accent 6" w:uiPriority="67"/>
-    <w:lsdException w:name="Medium Grid 2 Accent 6" w:uiPriority="68"/>
-    <w:lsdException w:name="Medium Grid 3 Accent 6" w:uiPriority="69"/>
-    <w:lsdException w:name="Dark List Accent 6" w:uiPriority="70"/>
-    <w:lsdException w:name="Colorful Shading Accent 6" w:uiPriority="71"/>
-    <w:lsdException w:name="Colorful List Accent 6" w:uiPriority="72"/>
-    <w:lsdException w:name="Colorful Grid Accent 6" w:uiPriority="73"/>
-    <w:lsdException w:name="Subtle Emphasis" w:uiPriority="19" w:qFormat="1"/>
-    <w:lsdException w:name="Intense Emphasis" w:uiPriority="21" w:qFormat="1"/>
-    <w:lsdException w:name="Subtle Reference" w:uiPriority="31" w:qFormat="1"/>
-    <w:lsdException w:name="Intense Reference" w:uiPriority="32" w:qFormat="1"/>
-    <w:lsdException w:name="Book Title" w:uiPriority="33" w:qFormat="1"/>
-    <w:lsdException w:name="Bibliography" w:semiHidden="1" w:uiPriority="37" w:unhideWhenUsed="1"/>
-    <w:lsdException w:name="TOC Heading" w:semiHidden="1" w:uiPriority="39" w:unhideWhenUsed="1" w:qFormat="1"/>
-    <w:lsdException w:name="Plain Table 1" w:uiPriority="41"/>
-    <w:lsdException w:name="Plain Table 2" w:uiPriority="42"/>
-    <w:lsdException w:name="Plain Table 3" w:uiPriority="43"/>
-    <w:lsdException w:name="Plain Table 4" w:uiPriority="44"/>
-    <w:lsdException w:name="Plain Table 5" w:uiPriority="45"/>
-    <w:lsdException w:name="Grid Table Light" w:uiPriority="40"/>
-    <w:lsdException w:name="Grid Table 1 Light" w:uiPriority="46"/>
-    <w:lsdException w:name="Grid Table 2" w:uiPriority="47"/>
-    <w:lsdException w:name="Grid Table 3" w:uiPriority="48"/>
-    <w:lsdException w:name="Grid Table 4" w:uiPriority="49"/>
-    <w:lsdException w:name="Grid Table 5 Dark" w:uiPriority="50"/>
-    <w:lsdException w:name="Grid Table 6 Colorful" w:uiPriority="51"/>
-    <w:lsdException w:name="Grid Table 7 Colorful" w:uiPriority="52"/>
-    <w:lsdException w:name="Grid Table 1 Light Accent 1" w:uiPriority="46"/>
-    <w:lsdException w:name="Grid Table 2 Accent 1" w:uiPriority="47"/>
-    <w:lsdException w:name="Grid Table 3 Accent 1" w:uiPriority="48"/>
-    <w:lsdException w:name="Grid Table 4 Accent 1" w:uiPriority="49"/>
-    <w:lsdException w:name="Grid Table 5 Dark Accent 1" w:uiPriority="50"/>
-    <w:lsdException w:name="Grid Table 6 Colorful Accent 1" w:uiPriority="51"/>
-    <w:lsdException w:name="Grid Table 7 Colorful Accent 1" w:uiPriority="52"/>
-    <w:lsdException w:name="Grid Table 1 Light Accent 2" w:uiPriority="46"/>
-    <w:lsdException w:name="Grid Table 2 Accent 2" w:uiPriority="47"/>
-    <w:lsdException w:name="Grid Table 3 Accent 2" w:uiPriority="48"/>
-    <w:lsdException w:name="Grid Table 4 Accent 2" w:uiPriority="49"/>
-    <w:lsdException w:name="Grid Table 5 Dark Accent 2" w:uiPriority="50"/>
-    <w:lsdException w:name="Grid Table 6 Colorful Accent 2" w:uiPriority="51"/>
-    <w:lsdException w:name="Grid Table 7 Colorful Accent 2" w:uiPriority="52"/>
-    <w:lsdException w:name="Grid Table 1 Light Accent 3" w:uiPriority="46"/>
-    <w:lsdException w:name="Grid Table 2 Accent 3" w:uiPriority="47"/>
-    <w:lsdException w:name="Grid Table 3 Accent 3" w:uiPriority="48"/>
-    <w:lsdException w:name="Grid Table 4 Accent 3" w:uiPriority="49"/>
-    <w:lsdException w:name="Grid Table 5 Dark Accent 3" w:uiPriority="50"/>
-    <w:lsdException w:name="Grid Table 6 Colorful Accent 3" w:uiPriority="51"/>
-    <w:lsdException w:name="Grid Table 7 Colorful Accent 3" w:uiPriority="52"/>
-    <w:lsdException w:name="Grid Table 1 Light Accent 4" w:uiPriority="46"/>
-    <w:lsdException w:name="Grid Table 2 Accent 4" w:uiPriority="47"/>
-    <w:lsdException w:name="Grid Table 3 Accent 4" w:uiPriority="48"/>
-    <w:lsdException w:name="Grid Table 4 Accent 4" w:uiPriority="49"/>
-    <w:lsdException w:name="Grid Table 5 Dark Accent 4" w:uiPriority="50"/>
-    <w:lsdException w:name="Grid Table 6 Colorful Accent 4" w:uiPriority="51"/>
-    <w:lsdException w:name="Grid Table 7 Colorful Accent 4" w:uiPriority="52"/>
-    <w:lsdException w:name="Grid Table 1 Light Accent 5" w:uiPriority="46"/>
-    <w:lsdException w:name="Grid Table 2 Accent 5" w:uiPriority="47"/>
-    <w:lsdException w:name="Grid Table 3 Accent 5" w:uiPriority="48"/>
-    <w:lsdException w:name="Grid Table 4 Accent 5" w:uiPriority="49"/>
-    <w:lsdException w:name="Grid Table 5 Dark Accent 5" w:uiPriority="50"/>
-    <w:lsdException w:name="Grid Table 6 Colorful Accent 5" w:uiPriority="51"/>
-    <w:lsdException w:name="Grid Table 7 Colorful Accent 5" w:uiPriority="52"/>
-    <w:lsdException w:name="Grid Table 1 Light Accent 6" w:uiPriority="46"/>
-    <w:lsdException w:name="Grid Table 2 Accent 6" w:uiPriority="47"/>
-    <w:lsdException w:name="Grid Table 3 Accent 6" w:uiPriority="48"/>
-    <w:lsdException w:name="Grid Table 4 Accent 6" w:uiPriority="49"/>
-    <w:lsdException w:name="Grid Table 5 Dark Accent 6" w:uiPriority="50"/>
-    <w:lsdException w:name="Grid Table 6 Colorful Accent 6" w:uiPriority="51"/>
-    <w:lsdException w:name="Grid Table 7 Colorful Accent 6" w:uiPriority="52"/>
-    <w:lsdException w:name="List Table 1 Light" w:uiPriority="46"/>
-    <w:lsdException w:name="List Table 2" w:uiPriority="47"/>
-    <w:lsdException w:name="List Table 3" w:uiPriority="48"/>
-    <w:lsdException w:name="List Table 4" w:uiPriority="49"/>
-    <w:lsdException w:name="List Table 5 Dark" w:uiPriority="50"/>
-    <w:lsdException w:name="List Table 6 Colorful" w:uiPriority="51"/>
-    <w:lsdException w:name="List Table 7 Colorful" w:uiPriority="52"/>
-    <w:lsdException w:name="List Table 1 Light Accent 1" w:uiPriority="46"/>
-    <w:lsdException w:name="List Table 2 Accent 1" w:uiPriority="47"/>
-    <w:lsdException w:name="List Table 3 Accent 1" w:uiPriority="48"/>
-    <w:lsdException w:name="List Table 4 Accent 1" w:uiPriority="49"/>
-    <w:lsdException w:name="List Table 5 Dark Accent 1" w:uiPriority="50"/>
-    <w:lsdException w:name="List Table 6 Colorful Accent 1" w:uiPriority="51"/>
-    <w:lsdException w:name="List Table 7 Colorful Accent 1" w:uiPriority="52"/>
-    <w:lsdException w:name="List Table 1 Light Accent 2" w:uiPriority="46"/>
-    <w:lsdException w:name="List Table 2 Accent 2" w:uiPriority="47"/>
-    <w:lsdException w:name="List Table 3 Accent 2" w:uiPriority="48"/>
-    <w:lsdException w:name="List Table 4 Accent 2" w:uiPriority="49"/>
-    <w:lsdException w:name="List Table 5 Dark Accent 2" w:uiPriority="50"/>
-    <w:lsdException w:name="List Table 6 Colorful Accent 2" w:uiPriority="51"/>
-    <w:lsdException w:name="List Table 7 Colorful Accent 2" w:uiPriority="52"/>
-    <w:lsdException w:name="List Table 1 Light Accent 3" w:uiPriority="46"/>
-    <w:lsdException w:name="List Table 2 Accent 3" w:uiPriority="47"/>
-    <w:lsdException w:name="List Table 3 Accent 3" w:uiPriority="48"/>
-    <w:lsdException w:name="List Table 4 Accent 3" w:uiPriority="49"/>
-    <w:lsdException w:name="List Table 5 Dark Accent 3" w:uiPriority="50"/>
-    <w:lsdException w:name="List Table 6 Colorful Accent 3" w:uiPriority="51"/>
-    <w:lsdException w:name="List Table 7 Colorful Accent 3" w:uiPriority="52"/>
-    <w:lsdException w:name="List Table 1 Light Accent 4" w:uiPriority="46"/>
-    <w:lsdException w:name="List Table 2 Accent 4" w:uiPriority="47"/>
-    <w:lsdException w:name="List Table 3 Accent 4" w:uiPriority="48"/>
-    <w:lsdException w:name="List Table 4 Accent 4" w:uiPriority="49"/>
-    <w:lsdException w:name="List Table 5 Dark Accent 4" w:uiPriority="50"/>
-    <w:lsdException w:name="List Table 6 Colorful Accent 4" w:uiPriority="51"/>
-    <w:lsdException w:name="List Table 7 Colorful Accent 4" w:uiPriority="52"/>
-    <w:lsdException w:name="List Table 1 Light Accent 5" w:uiPriority="46"/>
-    <w:lsdException w:name="List Table 2 Accent 5" w:uiPriority="47"/>
-    <w:lsdException w:name="List Table 3 Accent 5" w:uiPriority="48"/>
-    <w:lsdException w:name="List Table 4 Accent 5" w:uiPriority="49"/>
-    <w:lsdException w:name="List Table 5 Dark Accent 5" w:uiPriority="50"/>
-    <w:lsdException w:name="List Table 6 Colorful Accent 5" w:uiPriority="51"/>
-    <w:lsdException w:name="List Table 7 Colorful Accent 5" w:uiPriority="52"/>
-    <w:lsdException w:name="List Table 1 Light Accent 6" w:uiPriority="46"/>
-    <w:lsdException w:name="List Table 2 Accent 6" w:uiPriority="47"/>
-    <w:lsdException w:name="List Table 3 Accent 6" w:uiPriority="48"/>
-    <w:lsdException w:name="List Table 4 Accent 6" w:uiPriority="49"/>
-    <w:lsdException w:name="List Table 5 Dark Accent 6" w:uiPriority="50"/>
-    <w:lsdException w:name="List Table 6 Colorful Accent 6" w:uiPriority="51"/>
-    <w:lsdException w:name="List Table 7 Colorful Accent 6" w:uiPriority="52"/>
+  <w:latentStyles w:defLockedState="0" w:defUIPriority="99" w:defSemiHidden="1" w:defUnhideWhenUsed="1" w:defQFormat="0" w:count="267">
+    <w:lsdException w:name="Normal" w:semiHidden="0" w:uiPriority="0" w:unhideWhenUsed="0" w:qFormat="1"/>
+    <w:lsdException w:name="heading 1" w:semiHidden="0" w:uiPriority="9" w:unhideWhenUsed="0" w:qFormat="1"/>
+    <w:lsdException w:name="heading 2" w:uiPriority="9" w:qFormat="1"/>
+    <w:lsdException w:name="heading 3" w:uiPriority="9" w:qFormat="1"/>
+    <w:lsdException w:name="heading 4" w:uiPriority="9" w:qFormat="1"/>
+    <w:lsdException w:name="heading 5" w:uiPriority="9" w:qFormat="1"/>
+    <w:lsdException w:name="heading 6" w:uiPriority="9" w:qFormat="1"/>
+    <w:lsdException w:name="heading 7" w:uiPriority="9" w:qFormat="1"/>
+    <w:lsdException w:name="heading 8" w:uiPriority="9" w:qFormat="1"/>
+    <w:lsdException w:name="heading 9" w:uiPriority="9" w:qFormat="1"/>
+    <w:lsdException w:name="toc 1" w:uiPriority="39"/>
+    <w:lsdException w:name="toc 2" w:uiPriority="39"/>
+    <w:lsdException w:name="toc 3" w:uiPriority="39"/>
+    <w:lsdException w:name="toc 4" w:uiPriority="39"/>
+    <w:lsdException w:name="toc 5" w:uiPriority="39"/>
+    <w:lsdException w:name="toc 6" w:uiPriority="39"/>
+    <w:lsdException w:name="toc 7" w:uiPriority="39"/>
+    <w:lsdException w:name="toc 8" w:uiPriority="39"/>
+    <w:lsdException w:name="toc 9" w:uiPriority="39"/>
+    <w:lsdException w:name="caption" w:uiPriority="35" w:qFormat="1"/>
+    <w:lsdException w:name="Title" w:semiHidden="0" w:uiPriority="10" w:unhideWhenUsed="0" w:qFormat="1"/>
+    <w:lsdException w:name="Default Paragraph Font" w:uiPriority="1"/>
+    <w:lsdException w:name="Subtitle" w:semiHidden="0" w:uiPriority="11" w:unhideWhenUsed="0" w:qFormat="1"/>
+    <w:lsdException w:name="Strong" w:semiHidden="0" w:uiPriority="22" w:unhideWhenUsed="0" w:qFormat="1"/>
+    <w:lsdException w:name="Emphasis" w:semiHidden="0" w:uiPriority="20" w:unhideWhenUsed="0" w:qFormat="1"/>
+    <w:lsdException w:name="Table Grid" w:semiHidden="0" w:uiPriority="39" w:unhideWhenUsed="0"/>
+    <w:lsdException w:name="Placeholder Text" w:unhideWhenUsed="0"/>
+    <w:lsdException w:name="No Spacing" w:semiHidden="0" w:uiPriority="1" w:unhideWhenUsed="0" w:qFormat="1"/>
+    <w:lsdException w:name="Light Shading" w:semiHidden="0" w:uiPriority="60" w:unhideWhenUsed="0"/>
+    <w:lsdException w:name="Light List" w:semiHidden="0" w:uiPriority="61" w:unhideWhenUsed="0"/>
+    <w:lsdException w:name="Light Grid" w:semiHidden="0" w:uiPriority="62" w:unhideWhenUsed="0"/>
+    <w:lsdException w:name="Medium Shading 1" w:semiHidden="0" w:uiPriority="63" w:unhideWhenUsed="0"/>
+    <w:lsdException w:name="Medium Shading 2" w:semiHidden="0" w:uiPriority="64" w:unhideWhenUsed="0"/>
+    <w:lsdException w:name="Medium List 1" w:semiHidden="0" w:uiPriority="65" w:unhideWhenUsed="0"/>
+    <w:lsdException w:name="Medium List 2" w:semiHidden="0" w:uiPriority="66" w:unhideWhenUsed="0"/>
+    <w:lsdException w:name="Medium Grid 1" w:semiHidden="0" w:uiPriority="67" w:unhideWhenUsed="0"/>
+    <w:lsdException w:name="Medium Grid 2" w:semiHidden="0" w:uiPriority="68" w:unhideWhenUsed="0"/>
+    <w:lsdException w:name="Medium Grid 3" w:semiHidden="0" w:uiPriority="69" w:unhideWhenUsed="0"/>
+    <w:lsdException w:name="Dark List" w:semiHidden="0" w:uiPriority="70" w:unhideWhenUsed="0"/>
+    <w:lsdException w:name="Colorful Shading" w:semiHidden="0" w:uiPriority="71" w:unhideWhenUsed="0"/>
+    <w:lsdException w:name="Colorful List" w:semiHidden="0" w:uiPriority="72" w:unhideWhenUsed="0"/>
+    <w:lsdException w:name="Colorful Grid" w:semiHidden="0" w:uiPriority="73" w:unhideWhenUsed="0"/>
+    <w:lsdException w:name="Light Shading Accent 1" w:semiHidden="0" w:uiPriority="60" w:unhideWhenUsed="0"/>
+    <w:lsdException w:name="Light List Accent 1" w:semiHidden="0" w:uiPriority="61" w:unhideWhenUsed="0"/>
+    <w:lsdException w:name="Light Grid Accent 1" w:semiHidden="0" w:uiPriority="62" w:unhideWhenUsed="0"/>
+    <w:lsdException w:name="Medium Shading 1 Accent 1" w:semiHidden="0" w:uiPriority="63" w:unhideWhenUsed="0"/>
+    <w:lsdException w:name="Medium Shading 2 Accent 1" w:semiHidden="0" w:uiPriority="64" w:unhideWhenUsed="0"/>
+    <w:lsdException w:name="Medium List 1 Accent 1" w:semiHidden="0" w:uiPriority="65" w:unhideWhenUsed="0"/>
+    <w:lsdException w:name="Revision" w:unhideWhenUsed="0"/>
+    <w:lsdException w:name="List Paragraph" w:semiHidden="0" w:uiPriority="34" w:unhideWhenUsed="0" w:qFormat="1"/>
+    <w:lsdException w:name="Quote" w:semiHidden="0" w:uiPriority="29" w:unhideWhenUsed="0" w:qFormat="1"/>
+    <w:lsdException w:name="Intense Quote" w:semiHidden="0" w:uiPriority="30" w:unhideWhenUsed="0" w:qFormat="1"/>
+    <w:lsdException w:name="Medium List 2 Accent 1" w:semiHidden="0" w:uiPriority="66" w:unhideWhenUsed="0"/>
+    <w:lsdException w:name="Medium Grid 1 Accent 1" w:semiHidden="0" w:uiPriority="67" w:unhideWhenUsed="0"/>
+    <w:lsdException w:name="Medium Grid 2 Accent 1" w:semiHidden="0" w:uiPriority="68" w:unhideWhenUsed="0"/>
+    <w:lsdException w:name="Medium Grid 3 Accent 1" w:semiHidden="0" w:uiPriority="69" w:unhideWhenUsed="0"/>
+    <w:lsdException w:name="Dark List Accent 1" w:semiHidden="0" w:uiPriority="70" w:unhideWhenUsed="0"/>
+    <w:lsdException w:name="Colorful Shading Accent 1" w:semiHidden="0" w:uiPriority="71" w:unhideWhenUsed="0"/>
+    <w:lsdException w:name="Colorful List Accent 1" w:semiHidden="0" w:uiPriority="72" w:unhideWhenUsed="0"/>
+    <w:lsdException w:name="Colorful Grid Accent 1" w:semiHidden="0" w:uiPriority="73" w:unhideWhenUsed="0"/>
+    <w:lsdException w:name="Light Shading Accent 2" w:semiHidden="0" w:uiPriority="60" w:unhideWhenUsed="0"/>
+    <w:lsdException w:name="Light List Accent 2" w:semiHidden="0" w:uiPriority="61" w:unhideWhenUsed="0"/>
+    <w:lsdException w:name="Light Grid Accent 2" w:semiHidden="0" w:uiPriority="62" w:unhideWhenUsed="0"/>
+    <w:lsdException w:name="Medium Shading 1 Accent 2" w:semiHidden="0" w:uiPriority="63" w:unhideWhenUsed="0"/>
+    <w:lsdException w:name="Medium Shading 2 Accent 2" w:semiHidden="0" w:uiPriority="64" w:unhideWhenUsed="0"/>
+    <w:lsdException w:name="Medium List 1 Accent 2" w:semiHidden="0" w:uiPriority="65" w:unhideWhenUsed="0"/>
+    <w:lsdException w:name="Medium List 2 Accent 2" w:semiHidden="0" w:uiPriority="66" w:unhideWhenUsed="0"/>
+    <w:lsdException w:name="Medium Grid 1 Accent 2" w:semiHidden="0" w:uiPriority="67" w:unhideWhenUsed="0"/>
+    <w:lsdException w:name="Medium Grid 2 Accent 2" w:semiHidden="0" w:uiPriority="68" w:unhideWhenUsed="0"/>
+    <w:lsdException w:name="Medium Grid 3 Accent 2" w:semiHidden="0" w:uiPriority="69" w:unhideWhenUsed="0"/>
+    <w:lsdException w:name="Dark List Accent 2" w:semiHidden="0" w:uiPriority="70" w:unhideWhenUsed="0"/>
+    <w:lsdException w:name="Colorful Shading Accent 2" w:semiHidden="0" w:uiPriority="71" w:unhideWhenUsed="0"/>
+    <w:lsdException w:name="Colorful List Accent 2" w:semiHidden="0" w:uiPriority="72" w:unhideWhenUsed="0"/>
+    <w:lsdException w:name="Colorful Grid Accent 2" w:semiHidden="0" w:uiPriority="73" w:unhideWhenUsed="0"/>
+    <w:lsdException w:name="Light Shading Accent 3" w:semiHidden="0" w:uiPriority="60" w:unhideWhenUsed="0"/>
+    <w:lsdException w:name="Light List Accent 3" w:semiHidden="0" w:uiPriority="61" w:unhideWhenUsed="0"/>
+    <w:lsdException w:name="Light Grid Accent 3" w:semiHidden="0" w:uiPriority="62" w:unhideWhenUsed="0"/>
+    <w:lsdException w:name="Medium Shading 1 Accent 3" w:semiHidden="0" w:uiPriority="63" w:unhideWhenUsed="0"/>
+    <w:lsdException w:name="Medium Shading 2 Accent 3" w:semiHidden="0" w:uiPriority="64" w:unhideWhenUsed="0"/>
+    <w:lsdException w:name="Medium List 1 Accent 3" w:semiHidden="0" w:uiPriority="65" w:unhideWhenUsed="0"/>
+    <w:lsdException w:name="Medium List 2 Accent 3" w:semiHidden="0" w:uiPriority="66" w:unhideWhenUsed="0"/>
+    <w:lsdException w:name="Medium Grid 1 Accent 3" w:semiHidden="0" w:uiPriority="67" w:unhideWhenUsed="0"/>
+    <w:lsdException w:name="Medium Grid 2 Accent 3" w:semiHidden="0" w:uiPriority="68" w:unhideWhenUsed="0"/>
+    <w:lsdException w:name="Medium Grid 3 Accent 3" w:semiHidden="0" w:uiPriority="69" w:unhideWhenUsed="0"/>
+    <w:lsdException w:name="Dark List Accent 3" w:semiHidden="0" w:uiPriority="70" w:unhideWhenUsed="0"/>
+    <w:lsdException w:name="Colorful Shading Accent 3" w:semiHidden="0" w:uiPriority="71" w:unhideWhenUsed="0"/>
+    <w:lsdException w:name="Colorful List Accent 3" w:semiHidden="0" w:uiPriority="72" w:unhideWhenUsed="0"/>
+    <w:lsdException w:name="Colorful Grid Accent 3" w:semiHidden="0" w:uiPriority="73" w:unhideWhenUsed="0"/>
+    <w:lsdException w:name="Light Shading Accent 4" w:semiHidden="0" w:uiPriority="60" w:unhideWhenUsed="0"/>
+    <w:lsdException w:name="Light List Accent 4" w:semiHidden="0" w:uiPriority="61" w:unhideWhenUsed="0"/>
+    <w:lsdException w:name="Light Grid Accent 4" w:semiHidden="0" w:uiPriority="62" w:unhideWhenUsed="0"/>
+    <w:lsdException w:name="Medium Shading 1 Accent 4" w:semiHidden="0" w:uiPriority="63" w:unhideWhenUsed="0"/>
+    <w:lsdException w:name="Medium Shading 2 Accent 4" w:semiHidden="0" w:uiPriority="64" w:unhideWhenUsed="0"/>
+    <w:lsdException w:name="Medium List 1 Accent 4" w:semiHidden="0" w:uiPriority="65" w:unhideWhenUsed="0"/>
+    <w:lsdException w:name="Medium List 2 Accent 4" w:semiHidden="0" w:uiPriority="66" w:unhideWhenUsed="0"/>
+    <w:lsdException w:name="Medium Grid 1 Accent 4" w:semiHidden="0" w:uiPriority="67" w:unhideWhenUsed="0"/>
+    <w:lsdException w:name="Medium Grid 2 Accent 4" w:semiHidden="0" w:uiPriority="68" w:unhideWhenUsed="0"/>
+    <w:lsdException w:name="Medium Grid 3 Accent 4" w:semiHidden="0" w:uiPriority="69" w:unhideWhenUsed="0"/>
+    <w:lsdException w:name="Dark List Accent 4" w:semiHidden="0" w:uiPriority="70" w:unhideWhenUsed="0"/>
+    <w:lsdException w:name="Colorful Shading Accent 4" w:semiHidden="0" w:uiPriority="71" w:unhideWhenUsed="0"/>
+    <w:lsdException w:name="Colorful List Accent 4" w:semiHidden="0" w:uiPriority="72" w:unhideWhenUsed="0"/>
+    <w:lsdException w:name="Colorful Grid Accent 4" w:semiHidden="0" w:uiPriority="73" w:unhideWhenUsed="0"/>
+    <w:lsdException w:name="Light Shading Accent 5" w:semiHidden="0" w:uiPriority="60" w:unhideWhenUsed="0"/>
+    <w:lsdException w:name="Light List Accent 5" w:semiHidden="0" w:uiPriority="61" w:unhideWhenUsed="0"/>
+    <w:lsdException w:name="Light Grid Accent 5" w:semiHidden="0" w:uiPriority="62" w:unhideWhenUsed="0"/>
+    <w:lsdException w:name="Medium Shading 1 Accent 5" w:semiHidden="0" w:uiPriority="63" w:unhideWhenUsed="0"/>
+    <w:lsdException w:name="Medium Shading 2 Accent 5" w:semiHidden="0" w:uiPriority="64" w:unhideWhenUsed="0"/>
+    <w:lsdException w:name="Medium List 1 Accent 5" w:semiHidden="0" w:uiPriority="65" w:unhideWhenUsed="0"/>
+    <w:lsdException w:name="Medium List 2 Accent 5" w:semiHidden="0" w:uiPriority="66" w:unhideWhenUsed="0"/>
+    <w:lsdException w:name="Medium Grid 1 Accent 5" w:semiHidden="0" w:uiPriority="67" w:unhideWhenUsed="0"/>
+    <w:lsdException w:name="Medium Grid 2 Accent 5" w:semiHidden="0" w:uiPriority="68" w:unhideWhenUsed="0"/>
+    <w:lsdException w:name="Medium Grid 3 Accent 5" w:semiHidden="0" w:uiPriority="69" w:unhideWhenUsed="0"/>
+    <w:lsdException w:name="Dark List Accent 5" w:semiHidden="0" w:uiPriority="70" w:unhideWhenUsed="0"/>
+    <w:lsdException w:name="Colorful Shading Accent 5" w:semiHidden="0" w:uiPriority="71" w:unhideWhenUsed="0"/>
+    <w:lsdException w:name="Colorful List Accent 5" w:semiHidden="0" w:uiPriority="72" w:unhideWhenUsed="0"/>
+    <w:lsdException w:name="Colorful Grid Accent 5" w:semiHidden="0" w:uiPriority="73" w:unhideWhenUsed="0"/>
+    <w:lsdException w:name="Light Shading Accent 6" w:semiHidden="0" w:uiPriority="60" w:unhideWhenUsed="0"/>
+    <w:lsdException w:name="Light List Accent 6" w:semiHidden="0" w:uiPriority="61" w:unhideWhenUsed="0"/>
+    <w:lsdException w:name="Light Grid Accent 6" w:semiHidden="0" w:uiPriority="62" w:unhideWhenUsed="0"/>
+    <w:lsdException w:name="Medium Shading 1 Accent 6" w:semiHidden="0" w:uiPriority="63" w:unhideWhenUsed="0"/>
+    <w:lsdException w:name="Medium Shading 2 Accent 6" w:semiHidden="0" w:uiPriority="64" w:unhideWhenUsed="0"/>
+    <w:lsdException w:name="Medium List 1 Accent 6" w:semiHidden="0" w:uiPriority="65" w:unhideWhenUsed="0"/>
+    <w:lsdException w:name="Medium List 2 Accent 6" w:semiHidden="0" w:uiPriority="66" w:unhideWhenUsed="0"/>
+    <w:lsdException w:name="Medium Grid 1 Accent 6" w:semiHidden="0" w:uiPriority="67" w:unhideWhenUsed="0"/>
+    <w:lsdException w:name="Medium Grid 2 Accent 6" w:semiHidden="0" w:uiPriority="68" w:unhideWhenUsed="0"/>
+    <w:lsdException w:name="Medium Grid 3 Accent 6" w:semiHidden="0" w:uiPriority="69" w:unhideWhenUsed="0"/>
+    <w:lsdException w:name="Dark List Accent 6" w:semiHidden="0" w:uiPriority="70" w:unhideWhenUsed="0"/>
+    <w:lsdException w:name="Colorful Shading Accent 6" w:semiHidden="0" w:uiPriority="71" w:unhideWhenUsed="0"/>
+    <w:lsdException w:name="Colorful List Accent 6" w:semiHidden="0" w:uiPriority="72" w:unhideWhenUsed="0"/>
+    <w:lsdException w:name="Colorful Grid Accent 6" w:semiHidden="0" w:uiPriority="73" w:unhideWhenUsed="0"/>
+    <w:lsdException w:name="Subtle Emphasis" w:semiHidden="0" w:uiPriority="19" w:unhideWhenUsed="0" w:qFormat="1"/>
+    <w:lsdException w:name="Intense Emphasis" w:semiHidden="0" w:uiPriority="21" w:unhideWhenUsed="0" w:qFormat="1"/>
+    <w:lsdException w:name="Subtle Reference" w:semiHidden="0" w:uiPriority="31" w:unhideWhenUsed="0" w:qFormat="1"/>
+    <w:lsdException w:name="Intense Reference" w:semiHidden="0" w:uiPriority="32" w:unhideWhenUsed="0" w:qFormat="1"/>
+    <w:lsdException w:name="Book Title" w:semiHidden="0" w:uiPriority="33" w:unhideWhenUsed="0" w:qFormat="1"/>
+    <w:lsdException w:name="Bibliography" w:uiPriority="37"/>
+    <w:lsdException w:name="TOC Heading" w:uiPriority="39" w:qFormat="1"/>
   </w:latentStyles>
   <w:style w:type="paragraph" w:default="1" w:styleId="Normal">
     <w:name w:val="Normal"/>
     <w:qFormat/>
   </w:style>
-  <w:style w:type="character" w:default="1" w:styleId="DefaultParagraphFont">
+  <w:style w:type="character" w:default="1" w:styleId="Fontepargpadro">
     <w:name w:val="Default Paragraph Font"/>
     <w:uiPriority w:val="1"/>
     <w:semiHidden/>
     <w:unhideWhenUsed/>
   </w:style>
-  <w:style w:type="table" w:default="1" w:styleId="TableNormal">
+  <w:style w:type="table" w:default="1" w:styleId="Tabelanormal">
     <w:name w:val="Normal Table"/>
     <w:uiPriority w:val="99"/>
     <w:semiHidden/>
@@ -3408,13 +3271,13 @@
       </w:tblCellMar>
     </w:tblPr>
   </w:style>
-  <w:style w:type="numbering" w:default="1" w:styleId="NoList">
+  <w:style w:type="numbering" w:default="1" w:styleId="Semlista">
     <w:name w:val="No List"/>
     <w:uiPriority w:val="99"/>
     <w:semiHidden/>
     <w:unhideWhenUsed/>
   </w:style>
-  <w:style w:type="paragraph" w:styleId="ListParagraph">
+  <w:style w:type="paragraph" w:styleId="PargrafodaLista">
     <w:name w:val="List Paragraph"/>
     <w:basedOn w:val="Normal"/>
     <w:uiPriority w:val="34"/>
@@ -3425,15 +3288,16 @@
       <w:contextualSpacing/>
     </w:pPr>
   </w:style>
-  <w:style w:type="table" w:styleId="TableGrid">
+  <w:style w:type="table" w:styleId="Tabelacomgrade">
     <w:name w:val="Table Grid"/>
-    <w:basedOn w:val="TableNormal"/>
+    <w:basedOn w:val="Tabelanormal"/>
     <w:uiPriority w:val="39"/>
     <w:rsid w:val="00E43F7A"/>
     <w:pPr>
       <w:spacing w:after="0" w:line="240" w:lineRule="auto"/>
     </w:pPr>
     <w:tblPr>
+      <w:tblInd w:w="0" w:type="dxa"/>
       <w:tblBorders>
         <w:top w:val="single" w:sz="4" w:space="0" w:color="auto"/>
         <w:left w:val="single" w:sz="4" w:space="0" w:color="auto"/>
@@ -3442,6 +3306,239 @@
         <w:insideH w:val="single" w:sz="4" w:space="0" w:color="auto"/>
         <w:insideV w:val="single" w:sz="4" w:space="0" w:color="auto"/>
       </w:tblBorders>
+      <w:tblCellMar>
+        <w:top w:w="0" w:type="dxa"/>
+        <w:left w:w="108" w:type="dxa"/>
+        <w:bottom w:w="0" w:type="dxa"/>
+        <w:right w:w="108" w:type="dxa"/>
+      </w:tblCellMar>
+    </w:tblPr>
+  </w:style>
+</w:styles>
+</file>
+
+<file path=word/stylesWithEffects.xml><?xml version="1.0" encoding="utf-8"?>
+<w:styles xmlns:wpc="http://schemas.microsoft.com/office/word/2010/wordprocessingCanvas" xmlns:mc="http://schemas.openxmlformats.org/markup-compatibility/2006" xmlns:o="urn:schemas-microsoft-com:office:office" xmlns:r="http://schemas.openxmlformats.org/officeDocument/2006/relationships" xmlns:m="http://schemas.openxmlformats.org/officeDocument/2006/math" xmlns:v="urn:schemas-microsoft-com:vml" xmlns:wp14="http://schemas.microsoft.com/office/word/2010/wordprocessingDrawing" xmlns:wp="http://schemas.openxmlformats.org/drawingml/2006/wordprocessingDrawing" xmlns:w10="urn:schemas-microsoft-com:office:word" xmlns:w="http://schemas.openxmlformats.org/wordprocessingml/2006/main" xmlns:w14="http://schemas.microsoft.com/office/word/2010/wordml" xmlns:wpg="http://schemas.microsoft.com/office/word/2010/wordprocessingGroup" xmlns:wpi="http://schemas.microsoft.com/office/word/2010/wordprocessingInk" xmlns:wne="http://schemas.microsoft.com/office/word/2006/wordml" xmlns:wps="http://schemas.microsoft.com/office/word/2010/wordprocessingShape" mc:Ignorable="w14 wp14">
+  <w:docDefaults>
+    <w:rPrDefault>
+      <w:rPr>
+        <w:rFonts w:asciiTheme="minorHAnsi" w:eastAsiaTheme="minorHAnsi" w:hAnsiTheme="minorHAnsi" w:cstheme="minorBidi"/>
+        <w:sz w:val="22"/>
+        <w:szCs w:val="22"/>
+        <w:lang w:val="pt-BR" w:eastAsia="en-US" w:bidi="ar-SA"/>
+      </w:rPr>
+    </w:rPrDefault>
+    <w:pPrDefault>
+      <w:pPr>
+        <w:spacing w:after="200" w:line="276" w:lineRule="auto"/>
+      </w:pPr>
+    </w:pPrDefault>
+  </w:docDefaults>
+  <w:latentStyles w:defLockedState="0" w:defUIPriority="99" w:defSemiHidden="1" w:defUnhideWhenUsed="1" w:defQFormat="0" w:count="267">
+    <w:lsdException w:name="Normal" w:semiHidden="0" w:uiPriority="0" w:unhideWhenUsed="0" w:qFormat="1"/>
+    <w:lsdException w:name="heading 1" w:semiHidden="0" w:uiPriority="9" w:unhideWhenUsed="0" w:qFormat="1"/>
+    <w:lsdException w:name="heading 2" w:uiPriority="9" w:qFormat="1"/>
+    <w:lsdException w:name="heading 3" w:uiPriority="9" w:qFormat="1"/>
+    <w:lsdException w:name="heading 4" w:uiPriority="9" w:qFormat="1"/>
+    <w:lsdException w:name="heading 5" w:uiPriority="9" w:qFormat="1"/>
+    <w:lsdException w:name="heading 6" w:uiPriority="9" w:qFormat="1"/>
+    <w:lsdException w:name="heading 7" w:uiPriority="9" w:qFormat="1"/>
+    <w:lsdException w:name="heading 8" w:uiPriority="9" w:qFormat="1"/>
+    <w:lsdException w:name="heading 9" w:uiPriority="9" w:qFormat="1"/>
+    <w:lsdException w:name="toc 1" w:uiPriority="39"/>
+    <w:lsdException w:name="toc 2" w:uiPriority="39"/>
+    <w:lsdException w:name="toc 3" w:uiPriority="39"/>
+    <w:lsdException w:name="toc 4" w:uiPriority="39"/>
+    <w:lsdException w:name="toc 5" w:uiPriority="39"/>
+    <w:lsdException w:name="toc 6" w:uiPriority="39"/>
+    <w:lsdException w:name="toc 7" w:uiPriority="39"/>
+    <w:lsdException w:name="toc 8" w:uiPriority="39"/>
+    <w:lsdException w:name="toc 9" w:uiPriority="39"/>
+    <w:lsdException w:name="caption" w:uiPriority="35" w:qFormat="1"/>
+    <w:lsdException w:name="Title" w:semiHidden="0" w:uiPriority="10" w:unhideWhenUsed="0" w:qFormat="1"/>
+    <w:lsdException w:name="Default Paragraph Font" w:uiPriority="1"/>
+    <w:lsdException w:name="Subtitle" w:semiHidden="0" w:uiPriority="11" w:unhideWhenUsed="0" w:qFormat="1"/>
+    <w:lsdException w:name="Strong" w:semiHidden="0" w:uiPriority="22" w:unhideWhenUsed="0" w:qFormat="1"/>
+    <w:lsdException w:name="Emphasis" w:semiHidden="0" w:uiPriority="20" w:unhideWhenUsed="0" w:qFormat="1"/>
+    <w:lsdException w:name="Table Grid" w:semiHidden="0" w:uiPriority="39" w:unhideWhenUsed="0"/>
+    <w:lsdException w:name="Placeholder Text" w:unhideWhenUsed="0"/>
+    <w:lsdException w:name="No Spacing" w:semiHidden="0" w:uiPriority="1" w:unhideWhenUsed="0" w:qFormat="1"/>
+    <w:lsdException w:name="Light Shading" w:semiHidden="0" w:uiPriority="60" w:unhideWhenUsed="0"/>
+    <w:lsdException w:name="Light List" w:semiHidden="0" w:uiPriority="61" w:unhideWhenUsed="0"/>
+    <w:lsdException w:name="Light Grid" w:semiHidden="0" w:uiPriority="62" w:unhideWhenUsed="0"/>
+    <w:lsdException w:name="Medium Shading 1" w:semiHidden="0" w:uiPriority="63" w:unhideWhenUsed="0"/>
+    <w:lsdException w:name="Medium Shading 2" w:semiHidden="0" w:uiPriority="64" w:unhideWhenUsed="0"/>
+    <w:lsdException w:name="Medium List 1" w:semiHidden="0" w:uiPriority="65" w:unhideWhenUsed="0"/>
+    <w:lsdException w:name="Medium List 2" w:semiHidden="0" w:uiPriority="66" w:unhideWhenUsed="0"/>
+    <w:lsdException w:name="Medium Grid 1" w:semiHidden="0" w:uiPriority="67" w:unhideWhenUsed="0"/>
+    <w:lsdException w:name="Medium Grid 2" w:semiHidden="0" w:uiPriority="68" w:unhideWhenUsed="0"/>
+    <w:lsdException w:name="Medium Grid 3" w:semiHidden="0" w:uiPriority="69" w:unhideWhenUsed="0"/>
+    <w:lsdException w:name="Dark List" w:semiHidden="0" w:uiPriority="70" w:unhideWhenUsed="0"/>
+    <w:lsdException w:name="Colorful Shading" w:semiHidden="0" w:uiPriority="71" w:unhideWhenUsed="0"/>
+    <w:lsdException w:name="Colorful List" w:semiHidden="0" w:uiPriority="72" w:unhideWhenUsed="0"/>
+    <w:lsdException w:name="Colorful Grid" w:semiHidden="0" w:uiPriority="73" w:unhideWhenUsed="0"/>
+    <w:lsdException w:name="Light Shading Accent 1" w:semiHidden="0" w:uiPriority="60" w:unhideWhenUsed="0"/>
+    <w:lsdException w:name="Light List Accent 1" w:semiHidden="0" w:uiPriority="61" w:unhideWhenUsed="0"/>
+    <w:lsdException w:name="Light Grid Accent 1" w:semiHidden="0" w:uiPriority="62" w:unhideWhenUsed="0"/>
+    <w:lsdException w:name="Medium Shading 1 Accent 1" w:semiHidden="0" w:uiPriority="63" w:unhideWhenUsed="0"/>
+    <w:lsdException w:name="Medium Shading 2 Accent 1" w:semiHidden="0" w:uiPriority="64" w:unhideWhenUsed="0"/>
+    <w:lsdException w:name="Medium List 1 Accent 1" w:semiHidden="0" w:uiPriority="65" w:unhideWhenUsed="0"/>
+    <w:lsdException w:name="Revision" w:unhideWhenUsed="0"/>
+    <w:lsdException w:name="List Paragraph" w:semiHidden="0" w:uiPriority="34" w:unhideWhenUsed="0" w:qFormat="1"/>
+    <w:lsdException w:name="Quote" w:semiHidden="0" w:uiPriority="29" w:unhideWhenUsed="0" w:qFormat="1"/>
+    <w:lsdException w:name="Intense Quote" w:semiHidden="0" w:uiPriority="30" w:unhideWhenUsed="0" w:qFormat="1"/>
+    <w:lsdException w:name="Medium List 2 Accent 1" w:semiHidden="0" w:uiPriority="66" w:unhideWhenUsed="0"/>
+    <w:lsdException w:name="Medium Grid 1 Accent 1" w:semiHidden="0" w:uiPriority="67" w:unhideWhenUsed="0"/>
+    <w:lsdException w:name="Medium Grid 2 Accent 1" w:semiHidden="0" w:uiPriority="68" w:unhideWhenUsed="0"/>
+    <w:lsdException w:name="Medium Grid 3 Accent 1" w:semiHidden="0" w:uiPriority="69" w:unhideWhenUsed="0"/>
+    <w:lsdException w:name="Dark List Accent 1" w:semiHidden="0" w:uiPriority="70" w:unhideWhenUsed="0"/>
+    <w:lsdException w:name="Colorful Shading Accent 1" w:semiHidden="0" w:uiPriority="71" w:unhideWhenUsed="0"/>
+    <w:lsdException w:name="Colorful List Accent 1" w:semiHidden="0" w:uiPriority="72" w:unhideWhenUsed="0"/>
+    <w:lsdException w:name="Colorful Grid Accent 1" w:semiHidden="0" w:uiPriority="73" w:unhideWhenUsed="0"/>
+    <w:lsdException w:name="Light Shading Accent 2" w:semiHidden="0" w:uiPriority="60" w:unhideWhenUsed="0"/>
+    <w:lsdException w:name="Light List Accent 2" w:semiHidden="0" w:uiPriority="61" w:unhideWhenUsed="0"/>
+    <w:lsdException w:name="Light Grid Accent 2" w:semiHidden="0" w:uiPriority="62" w:unhideWhenUsed="0"/>
+    <w:lsdException w:name="Medium Shading 1 Accent 2" w:semiHidden="0" w:uiPriority="63" w:unhideWhenUsed="0"/>
+    <w:lsdException w:name="Medium Shading 2 Accent 2" w:semiHidden="0" w:uiPriority="64" w:unhideWhenUsed="0"/>
+    <w:lsdException w:name="Medium List 1 Accent 2" w:semiHidden="0" w:uiPriority="65" w:unhideWhenUsed="0"/>
+    <w:lsdException w:name="Medium List 2 Accent 2" w:semiHidden="0" w:uiPriority="66" w:unhideWhenUsed="0"/>
+    <w:lsdException w:name="Medium Grid 1 Accent 2" w:semiHidden="0" w:uiPriority="67" w:unhideWhenUsed="0"/>
+    <w:lsdException w:name="Medium Grid 2 Accent 2" w:semiHidden="0" w:uiPriority="68" w:unhideWhenUsed="0"/>
+    <w:lsdException w:name="Medium Grid 3 Accent 2" w:semiHidden="0" w:uiPriority="69" w:unhideWhenUsed="0"/>
+    <w:lsdException w:name="Dark List Accent 2" w:semiHidden="0" w:uiPriority="70" w:unhideWhenUsed="0"/>
+    <w:lsdException w:name="Colorful Shading Accent 2" w:semiHidden="0" w:uiPriority="71" w:unhideWhenUsed="0"/>
+    <w:lsdException w:name="Colorful List Accent 2" w:semiHidden="0" w:uiPriority="72" w:unhideWhenUsed="0"/>
+    <w:lsdException w:name="Colorful Grid Accent 2" w:semiHidden="0" w:uiPriority="73" w:unhideWhenUsed="0"/>
+    <w:lsdException w:name="Light Shading Accent 3" w:semiHidden="0" w:uiPriority="60" w:unhideWhenUsed="0"/>
+    <w:lsdException w:name="Light List Accent 3" w:semiHidden="0" w:uiPriority="61" w:unhideWhenUsed="0"/>
+    <w:lsdException w:name="Light Grid Accent 3" w:semiHidden="0" w:uiPriority="62" w:unhideWhenUsed="0"/>
+    <w:lsdException w:name="Medium Shading 1 Accent 3" w:semiHidden="0" w:uiPriority="63" w:unhideWhenUsed="0"/>
+    <w:lsdException w:name="Medium Shading 2 Accent 3" w:semiHidden="0" w:uiPriority="64" w:unhideWhenUsed="0"/>
+    <w:lsdException w:name="Medium List 1 Accent 3" w:semiHidden="0" w:uiPriority="65" w:unhideWhenUsed="0"/>
+    <w:lsdException w:name="Medium List 2 Accent 3" w:semiHidden="0" w:uiPriority="66" w:unhideWhenUsed="0"/>
+    <w:lsdException w:name="Medium Grid 1 Accent 3" w:semiHidden="0" w:uiPriority="67" w:unhideWhenUsed="0"/>
+    <w:lsdException w:name="Medium Grid 2 Accent 3" w:semiHidden="0" w:uiPriority="68" w:unhideWhenUsed="0"/>
+    <w:lsdException w:name="Medium Grid 3 Accent 3" w:semiHidden="0" w:uiPriority="69" w:unhideWhenUsed="0"/>
+    <w:lsdException w:name="Dark List Accent 3" w:semiHidden="0" w:uiPriority="70" w:unhideWhenUsed="0"/>
+    <w:lsdException w:name="Colorful Shading Accent 3" w:semiHidden="0" w:uiPriority="71" w:unhideWhenUsed="0"/>
+    <w:lsdException w:name="Colorful List Accent 3" w:semiHidden="0" w:uiPriority="72" w:unhideWhenUsed="0"/>
+    <w:lsdException w:name="Colorful Grid Accent 3" w:semiHidden="0" w:uiPriority="73" w:unhideWhenUsed="0"/>
+    <w:lsdException w:name="Light Shading Accent 4" w:semiHidden="0" w:uiPriority="60" w:unhideWhenUsed="0"/>
+    <w:lsdException w:name="Light List Accent 4" w:semiHidden="0" w:uiPriority="61" w:unhideWhenUsed="0"/>
+    <w:lsdException w:name="Light Grid Accent 4" w:semiHidden="0" w:uiPriority="62" w:unhideWhenUsed="0"/>
+    <w:lsdException w:name="Medium Shading 1 Accent 4" w:semiHidden="0" w:uiPriority="63" w:unhideWhenUsed="0"/>
+    <w:lsdException w:name="Medium Shading 2 Accent 4" w:semiHidden="0" w:uiPriority="64" w:unhideWhenUsed="0"/>
+    <w:lsdException w:name="Medium List 1 Accent 4" w:semiHidden="0" w:uiPriority="65" w:unhideWhenUsed="0"/>
+    <w:lsdException w:name="Medium List 2 Accent 4" w:semiHidden="0" w:uiPriority="66" w:unhideWhenUsed="0"/>
+    <w:lsdException w:name="Medium Grid 1 Accent 4" w:semiHidden="0" w:uiPriority="67" w:unhideWhenUsed="0"/>
+    <w:lsdException w:name="Medium Grid 2 Accent 4" w:semiHidden="0" w:uiPriority="68" w:unhideWhenUsed="0"/>
+    <w:lsdException w:name="Medium Grid 3 Accent 4" w:semiHidden="0" w:uiPriority="69" w:unhideWhenUsed="0"/>
+    <w:lsdException w:name="Dark List Accent 4" w:semiHidden="0" w:uiPriority="70" w:unhideWhenUsed="0"/>
+    <w:lsdException w:name="Colorful Shading Accent 4" w:semiHidden="0" w:uiPriority="71" w:unhideWhenUsed="0"/>
+    <w:lsdException w:name="Colorful List Accent 4" w:semiHidden="0" w:uiPriority="72" w:unhideWhenUsed="0"/>
+    <w:lsdException w:name="Colorful Grid Accent 4" w:semiHidden="0" w:uiPriority="73" w:unhideWhenUsed="0"/>
+    <w:lsdException w:name="Light Shading Accent 5" w:semiHidden="0" w:uiPriority="60" w:unhideWhenUsed="0"/>
+    <w:lsdException w:name="Light List Accent 5" w:semiHidden="0" w:uiPriority="61" w:unhideWhenUsed="0"/>
+    <w:lsdException w:name="Light Grid Accent 5" w:semiHidden="0" w:uiPriority="62" w:unhideWhenUsed="0"/>
+    <w:lsdException w:name="Medium Shading 1 Accent 5" w:semiHidden="0" w:uiPriority="63" w:unhideWhenUsed="0"/>
+    <w:lsdException w:name="Medium Shading 2 Accent 5" w:semiHidden="0" w:uiPriority="64" w:unhideWhenUsed="0"/>
+    <w:lsdException w:name="Medium List 1 Accent 5" w:semiHidden="0" w:uiPriority="65" w:unhideWhenUsed="0"/>
+    <w:lsdException w:name="Medium List 2 Accent 5" w:semiHidden="0" w:uiPriority="66" w:unhideWhenUsed="0"/>
+    <w:lsdException w:name="Medium Grid 1 Accent 5" w:semiHidden="0" w:uiPriority="67" w:unhideWhenUsed="0"/>
+    <w:lsdException w:name="Medium Grid 2 Accent 5" w:semiHidden="0" w:uiPriority="68" w:unhideWhenUsed="0"/>
+    <w:lsdException w:name="Medium Grid 3 Accent 5" w:semiHidden="0" w:uiPriority="69" w:unhideWhenUsed="0"/>
+    <w:lsdException w:name="Dark List Accent 5" w:semiHidden="0" w:uiPriority="70" w:unhideWhenUsed="0"/>
+    <w:lsdException w:name="Colorful Shading Accent 5" w:semiHidden="0" w:uiPriority="71" w:unhideWhenUsed="0"/>
+    <w:lsdException w:name="Colorful List Accent 5" w:semiHidden="0" w:uiPriority="72" w:unhideWhenUsed="0"/>
+    <w:lsdException w:name="Colorful Grid Accent 5" w:semiHidden="0" w:uiPriority="73" w:unhideWhenUsed="0"/>
+    <w:lsdException w:name="Light Shading Accent 6" w:semiHidden="0" w:uiPriority="60" w:unhideWhenUsed="0"/>
+    <w:lsdException w:name="Light List Accent 6" w:semiHidden="0" w:uiPriority="61" w:unhideWhenUsed="0"/>
+    <w:lsdException w:name="Light Grid Accent 6" w:semiHidden="0" w:uiPriority="62" w:unhideWhenUsed="0"/>
+    <w:lsdException w:name="Medium Shading 1 Accent 6" w:semiHidden="0" w:uiPriority="63" w:unhideWhenUsed="0"/>
+    <w:lsdException w:name="Medium Shading 2 Accent 6" w:semiHidden="0" w:uiPriority="64" w:unhideWhenUsed="0"/>
+    <w:lsdException w:name="Medium List 1 Accent 6" w:semiHidden="0" w:uiPriority="65" w:unhideWhenUsed="0"/>
+    <w:lsdException w:name="Medium List 2 Accent 6" w:semiHidden="0" w:uiPriority="66" w:unhideWhenUsed="0"/>
+    <w:lsdException w:name="Medium Grid 1 Accent 6" w:semiHidden="0" w:uiPriority="67" w:unhideWhenUsed="0"/>
+    <w:lsdException w:name="Medium Grid 2 Accent 6" w:semiHidden="0" w:uiPriority="68" w:unhideWhenUsed="0"/>
+    <w:lsdException w:name="Medium Grid 3 Accent 6" w:semiHidden="0" w:uiPriority="69" w:unhideWhenUsed="0"/>
+    <w:lsdException w:name="Dark List Accent 6" w:semiHidden="0" w:uiPriority="70" w:unhideWhenUsed="0"/>
+    <w:lsdException w:name="Colorful Shading Accent 6" w:semiHidden="0" w:uiPriority="71" w:unhideWhenUsed="0"/>
+    <w:lsdException w:name="Colorful List Accent 6" w:semiHidden="0" w:uiPriority="72" w:unhideWhenUsed="0"/>
+    <w:lsdException w:name="Colorful Grid Accent 6" w:semiHidden="0" w:uiPriority="73" w:unhideWhenUsed="0"/>
+    <w:lsdException w:name="Subtle Emphasis" w:semiHidden="0" w:uiPriority="19" w:unhideWhenUsed="0" w:qFormat="1"/>
+    <w:lsdException w:name="Intense Emphasis" w:semiHidden="0" w:uiPriority="21" w:unhideWhenUsed="0" w:qFormat="1"/>
+    <w:lsdException w:name="Subtle Reference" w:semiHidden="0" w:uiPriority="31" w:unhideWhenUsed="0" w:qFormat="1"/>
+    <w:lsdException w:name="Intense Reference" w:semiHidden="0" w:uiPriority="32" w:unhideWhenUsed="0" w:qFormat="1"/>
+    <w:lsdException w:name="Book Title" w:semiHidden="0" w:uiPriority="33" w:unhideWhenUsed="0" w:qFormat="1"/>
+    <w:lsdException w:name="Bibliography" w:uiPriority="37"/>
+    <w:lsdException w:name="TOC Heading" w:uiPriority="39" w:qFormat="1"/>
+  </w:latentStyles>
+  <w:style w:type="paragraph" w:default="1" w:styleId="Normal">
+    <w:name w:val="Normal"/>
+    <w:qFormat/>
+  </w:style>
+  <w:style w:type="character" w:default="1" w:styleId="Fontepargpadro">
+    <w:name w:val="Default Paragraph Font"/>
+    <w:uiPriority w:val="1"/>
+    <w:semiHidden/>
+    <w:unhideWhenUsed/>
+  </w:style>
+  <w:style w:type="table" w:default="1" w:styleId="Tabelanormal">
+    <w:name w:val="Normal Table"/>
+    <w:uiPriority w:val="99"/>
+    <w:semiHidden/>
+    <w:unhideWhenUsed/>
+    <w:tblPr>
+      <w:tblInd w:w="0" w:type="dxa"/>
+      <w:tblCellMar>
+        <w:top w:w="0" w:type="dxa"/>
+        <w:left w:w="108" w:type="dxa"/>
+        <w:bottom w:w="0" w:type="dxa"/>
+        <w:right w:w="108" w:type="dxa"/>
+      </w:tblCellMar>
+    </w:tblPr>
+  </w:style>
+  <w:style w:type="numbering" w:default="1" w:styleId="Semlista">
+    <w:name w:val="No List"/>
+    <w:uiPriority w:val="99"/>
+    <w:semiHidden/>
+    <w:unhideWhenUsed/>
+  </w:style>
+  <w:style w:type="paragraph" w:styleId="PargrafodaLista">
+    <w:name w:val="List Paragraph"/>
+    <w:basedOn w:val="Normal"/>
+    <w:uiPriority w:val="34"/>
+    <w:qFormat/>
+    <w:rsid w:val="00804365"/>
+    <w:pPr>
+      <w:ind w:left="720"/>
+      <w:contextualSpacing/>
+    </w:pPr>
+  </w:style>
+  <w:style w:type="table" w:styleId="Tabelacomgrade">
+    <w:name w:val="Table Grid"/>
+    <w:basedOn w:val="Tabelanormal"/>
+    <w:uiPriority w:val="39"/>
+    <w:rsid w:val="00E43F7A"/>
+    <w:pPr>
+      <w:spacing w:after="0" w:line="240" w:lineRule="auto"/>
+    </w:pPr>
+    <w:tblPr>
+      <w:tblInd w:w="0" w:type="dxa"/>
+      <w:tblBorders>
+        <w:top w:val="single" w:sz="4" w:space="0" w:color="auto"/>
+        <w:left w:val="single" w:sz="4" w:space="0" w:color="auto"/>
+        <w:bottom w:val="single" w:sz="4" w:space="0" w:color="auto"/>
+        <w:right w:val="single" w:sz="4" w:space="0" w:color="auto"/>
+        <w:insideH w:val="single" w:sz="4" w:space="0" w:color="auto"/>
+        <w:insideV w:val="single" w:sz="4" w:space="0" w:color="auto"/>
+      </w:tblBorders>
+      <w:tblCellMar>
+        <w:top w:w="0" w:type="dxa"/>
+        <w:left w:w="108" w:type="dxa"/>
+        <w:bottom w:w="0" w:type="dxa"/>
+        <w:right w:w="108" w:type="dxa"/>
+      </w:tblCellMar>
     </w:tblPr>
   </w:style>
 </w:styles>
@@ -3737,7 +3834,7 @@
 </file>
 
 <file path=customXml/itemProps1.xml><?xml version="1.0" encoding="utf-8"?>
-<ds:datastoreItem xmlns:ds="http://schemas.openxmlformats.org/officeDocument/2006/customXml" ds:itemID="{6099077C-C4F2-4DA4-A9A5-76FD9B1B300E}">
+<ds:datastoreItem xmlns:ds="http://schemas.openxmlformats.org/officeDocument/2006/customXml" ds:itemID="{719409BA-98AE-4387-9327-6071E48FF67F}">
   <ds:schemaRefs>
     <ds:schemaRef ds:uri="http://schemas.openxmlformats.org/officeDocument/2006/bibliography"/>
   </ds:schemaRefs>

</xml_diff>